<commit_message>
Add APP server demo.
</commit_message>
<xml_diff>
--- a/Tutorial Document/Firebase Cloud Message.docx
+++ b/Tutorial Document/Firebase Cloud Message.docx
@@ -246,9 +246,6 @@
                 </w:rPr>
                 <w:alias w:val="日期"/>
                 <w:id w:val="516659546"/>
-                <w:placeholder>
-                  <w:docPart w:val="CAAFF79399C2467195F691488BDF542E"/>
-                </w:placeholder>
                 <w:dataBinding w:prefixMappings="xmlns:ns0='http://schemas.microsoft.com/office/2006/coverPageProps'" w:xpath="/ns0:CoverPageProperties[1]/ns0:PublishDate[1]" w:storeItemID="{55AF091B-3C7A-41E3-B477-F2FDAA23CFDA}"/>
                 <w:date w:fullDate="2017-01-16T00:00:00Z">
                   <w:dateFormat w:val="yyyy/M/d"/>
@@ -8137,6 +8134,11 @@
           <w:numId w:val="6"/>
         </w:numPr>
         <w:ind w:leftChars="0"/>
+        <w:rPr>
+          <w:rStyle w:val="a9"/>
+          <w:color w:val="auto"/>
+          <w:u w:val="none"/>
+        </w:rPr>
       </w:pPr>
       <w:r>
         <w:t xml:space="preserve">URL: </w:t>
@@ -8160,10 +8162,10 @@
         <w:ind w:leftChars="0"/>
       </w:pPr>
       <w:r>
-        <w:t xml:space="preserve">Header </w:t>
-      </w:r>
-      <w:r>
-        <w:t>設定</w:t>
+        <w:t xml:space="preserve">Server API Key </w:t>
+      </w:r>
+      <w:r>
+        <w:t>取得</w:t>
       </w:r>
     </w:p>
     <w:p>
@@ -8176,8 +8178,149 @@
         <w:ind w:leftChars="0"/>
       </w:pPr>
       <w:r>
-        <w:t>Content-Type:application/json</w:t>
-      </w:r>
+        <w:t>選擇</w:t>
+      </w:r>
+      <w:r>
+        <w:t>"</w:t>
+      </w:r>
+      <w:r>
+        <w:t>專案設定</w:t>
+      </w:r>
+      <w:r>
+        <w:t>"</w:t>
+      </w:r>
+    </w:p>
+    <w:p>
+      <w:pPr>
+        <w:pStyle w:val="a8"/>
+        <w:ind w:leftChars="0" w:left="1440"/>
+      </w:pPr>
+      <w:r>
+        <w:rPr>
+          <w:noProof/>
+        </w:rPr>
+        <mc:AlternateContent>
+          <mc:Choice Requires="wps">
+            <w:drawing>
+              <wp:anchor distT="0" distB="0" distL="114300" distR="114300" simplePos="0" relativeHeight="251734016" behindDoc="0" locked="0" layoutInCell="1" allowOverlap="1" wp14:anchorId="659B73CD" wp14:editId="17B672B7">
+                <wp:simplePos x="0" y="0"/>
+                <wp:positionH relativeFrom="column">
+                  <wp:posOffset>2382926</wp:posOffset>
+                </wp:positionH>
+                <wp:positionV relativeFrom="paragraph">
+                  <wp:posOffset>391363</wp:posOffset>
+                </wp:positionV>
+                <wp:extent cx="541325" cy="256032"/>
+                <wp:effectExtent l="0" t="0" r="11430" b="10795"/>
+                <wp:wrapNone/>
+                <wp:docPr id="68" name="矩形 68"/>
+                <wp:cNvGraphicFramePr/>
+                <a:graphic xmlns:a="http://schemas.openxmlformats.org/drawingml/2006/main">
+                  <a:graphicData uri="http://schemas.microsoft.com/office/word/2010/wordprocessingShape">
+                    <wps:wsp>
+                      <wps:cNvSpPr/>
+                      <wps:spPr>
+                        <a:xfrm>
+                          <a:off x="0" y="0"/>
+                          <a:ext cx="541325" cy="256032"/>
+                        </a:xfrm>
+                        <a:prstGeom prst="rect">
+                          <a:avLst/>
+                        </a:prstGeom>
+                        <a:noFill/>
+                        <a:ln>
+                          <a:solidFill>
+                            <a:srgbClr val="FF0000"/>
+                          </a:solidFill>
+                        </a:ln>
+                      </wps:spPr>
+                      <wps:style>
+                        <a:lnRef idx="2">
+                          <a:schemeClr val="accent1">
+                            <a:shade val="50000"/>
+                          </a:schemeClr>
+                        </a:lnRef>
+                        <a:fillRef idx="1">
+                          <a:schemeClr val="accent1"/>
+                        </a:fillRef>
+                        <a:effectRef idx="0">
+                          <a:schemeClr val="accent1"/>
+                        </a:effectRef>
+                        <a:fontRef idx="minor">
+                          <a:schemeClr val="lt1"/>
+                        </a:fontRef>
+                      </wps:style>
+                      <wps:bodyPr rot="0" spcFirstLastPara="0" vertOverflow="overflow" horzOverflow="overflow" vert="horz" wrap="square" lIns="91440" tIns="45720" rIns="91440" bIns="45720" numCol="1" spcCol="0" rtlCol="0" fromWordArt="0" anchor="ctr" anchorCtr="0" forceAA="0" compatLnSpc="1">
+                        <a:prstTxWarp prst="textNoShape">
+                          <a:avLst/>
+                        </a:prstTxWarp>
+                        <a:noAutofit/>
+                      </wps:bodyPr>
+                    </wps:wsp>
+                  </a:graphicData>
+                </a:graphic>
+                <wp14:sizeRelH relativeFrom="margin">
+                  <wp14:pctWidth>0</wp14:pctWidth>
+                </wp14:sizeRelH>
+                <wp14:sizeRelV relativeFrom="margin">
+                  <wp14:pctHeight>0</wp14:pctHeight>
+                </wp14:sizeRelV>
+              </wp:anchor>
+            </w:drawing>
+          </mc:Choice>
+          <mc:Fallback>
+            <w:pict>
+              <v:rect id="矩形 68" o:spid="_x0000_s1026" style="position:absolute;margin-left:187.65pt;margin-top:30.8pt;width:42.6pt;height:20.15pt;z-index:251734016;visibility:visible;mso-wrap-style:square;mso-width-percent:0;mso-height-percent:0;mso-wrap-distance-left:9pt;mso-wrap-distance-top:0;mso-wrap-distance-right:9pt;mso-wrap-distance-bottom:0;mso-position-horizontal:absolute;mso-position-horizontal-relative:text;mso-position-vertical:absolute;mso-position-vertical-relative:text;mso-width-percent:0;mso-height-percent:0;mso-width-relative:margin;mso-height-relative:margin;v-text-anchor:middle" o:gfxdata="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" filled="f" strokecolor="red" strokeweight="2pt"/>
+            </w:pict>
+          </mc:Fallback>
+        </mc:AlternateContent>
+      </w:r>
+      <w:r>
+        <w:rPr>
+          <w:noProof/>
+        </w:rPr>
+        <w:drawing>
+          <wp:inline distT="0" distB="0" distL="0" distR="0" wp14:anchorId="4D5B97E4" wp14:editId="4DDEF59F">
+            <wp:extent cx="2128723" cy="2300394"/>
+            <wp:effectExtent l="0" t="0" r="5080" b="5080"/>
+            <wp:docPr id="66" name="圖片 66"/>
+            <wp:cNvGraphicFramePr>
+              <a:graphicFrameLocks xmlns:a="http://schemas.openxmlformats.org/drawingml/2006/main" noChangeAspect="1"/>
+            </wp:cNvGraphicFramePr>
+            <a:graphic xmlns:a="http://schemas.openxmlformats.org/drawingml/2006/main">
+              <a:graphicData uri="http://schemas.openxmlformats.org/drawingml/2006/picture">
+                <pic:pic xmlns:pic="http://schemas.openxmlformats.org/drawingml/2006/picture">
+                  <pic:nvPicPr>
+                    <pic:cNvPr id="0" name=""/>
+                    <pic:cNvPicPr/>
+                  </pic:nvPicPr>
+                  <pic:blipFill>
+                    <a:blip r:embed="rId46"/>
+                    <a:stretch>
+                      <a:fillRect/>
+                    </a:stretch>
+                  </pic:blipFill>
+                  <pic:spPr>
+                    <a:xfrm>
+                      <a:off x="0" y="0"/>
+                      <a:ext cx="2130503" cy="2302318"/>
+                    </a:xfrm>
+                    <a:prstGeom prst="rect">
+                      <a:avLst/>
+                    </a:prstGeom>
+                  </pic:spPr>
+                </pic:pic>
+              </a:graphicData>
+            </a:graphic>
+          </wp:inline>
+        </w:drawing>
+      </w:r>
+    </w:p>
+    <w:p>
+      <w:pPr>
+        <w:pStyle w:val="a8"/>
+        <w:ind w:leftChars="0" w:left="1440"/>
+      </w:pPr>
     </w:p>
     <w:p>
       <w:pPr>
@@ -8189,13 +8332,302 @@
         <w:ind w:leftChars="0"/>
       </w:pPr>
       <w:r>
+        <w:t>選擇</w:t>
+      </w:r>
+      <w:r>
+        <w:t>"</w:t>
+      </w:r>
+      <w:r>
+        <w:t>CLOUD MESSAGING</w:t>
+      </w:r>
+      <w:r>
+        <w:t>"</w:t>
+      </w:r>
+      <w:r>
+        <w:sym w:font="Wingdings" w:char="F0E0"/>
+      </w:r>
+      <w:r>
+        <w:t>"</w:t>
+      </w:r>
+      <w:r>
+        <w:rPr>
+          <w:rFonts w:hint="eastAsia"/>
+        </w:rPr>
+        <w:t>伺服器金鑰</w:t>
+      </w:r>
+      <w:r>
+        <w:t>"</w:t>
+      </w:r>
+      <w:r>
+        <w:t xml:space="preserve"> (Server API Key)</w:t>
+      </w:r>
+    </w:p>
+    <w:p>
+      <w:pPr>
+        <w:ind w:left="960"/>
+      </w:pPr>
+      <w:r>
+        <w:rPr>
+          <w:noProof/>
+        </w:rPr>
+        <mc:AlternateContent>
+          <mc:Choice Requires="wps">
+            <w:drawing>
+              <wp:anchor distT="0" distB="0" distL="114300" distR="114300" simplePos="0" relativeHeight="251738112" behindDoc="0" locked="0" layoutInCell="1" allowOverlap="1" wp14:anchorId="212F2718" wp14:editId="28FB862F">
+                <wp:simplePos x="0" y="0"/>
+                <wp:positionH relativeFrom="column">
+                  <wp:posOffset>2968142</wp:posOffset>
+                </wp:positionH>
+                <wp:positionV relativeFrom="paragraph">
+                  <wp:posOffset>960120</wp:posOffset>
+                </wp:positionV>
+                <wp:extent cx="1536192" cy="453542"/>
+                <wp:effectExtent l="0" t="0" r="26035" b="22860"/>
+                <wp:wrapNone/>
+                <wp:docPr id="70" name="矩形 70"/>
+                <wp:cNvGraphicFramePr/>
+                <a:graphic xmlns:a="http://schemas.openxmlformats.org/drawingml/2006/main">
+                  <a:graphicData uri="http://schemas.microsoft.com/office/word/2010/wordprocessingShape">
+                    <wps:wsp>
+                      <wps:cNvSpPr/>
+                      <wps:spPr>
+                        <a:xfrm>
+                          <a:off x="0" y="0"/>
+                          <a:ext cx="1536192" cy="453542"/>
+                        </a:xfrm>
+                        <a:prstGeom prst="rect">
+                          <a:avLst/>
+                        </a:prstGeom>
+                        <a:noFill/>
+                        <a:ln>
+                          <a:solidFill>
+                            <a:srgbClr val="FF0000"/>
+                          </a:solidFill>
+                        </a:ln>
+                      </wps:spPr>
+                      <wps:style>
+                        <a:lnRef idx="2">
+                          <a:schemeClr val="accent1">
+                            <a:shade val="50000"/>
+                          </a:schemeClr>
+                        </a:lnRef>
+                        <a:fillRef idx="1">
+                          <a:schemeClr val="accent1"/>
+                        </a:fillRef>
+                        <a:effectRef idx="0">
+                          <a:schemeClr val="accent1"/>
+                        </a:effectRef>
+                        <a:fontRef idx="minor">
+                          <a:schemeClr val="lt1"/>
+                        </a:fontRef>
+                      </wps:style>
+                      <wps:bodyPr rot="0" spcFirstLastPara="0" vertOverflow="overflow" horzOverflow="overflow" vert="horz" wrap="square" lIns="91440" tIns="45720" rIns="91440" bIns="45720" numCol="1" spcCol="0" rtlCol="0" fromWordArt="0" anchor="ctr" anchorCtr="0" forceAA="0" compatLnSpc="1">
+                        <a:prstTxWarp prst="textNoShape">
+                          <a:avLst/>
+                        </a:prstTxWarp>
+                        <a:noAutofit/>
+                      </wps:bodyPr>
+                    </wps:wsp>
+                  </a:graphicData>
+                </a:graphic>
+                <wp14:sizeRelH relativeFrom="margin">
+                  <wp14:pctWidth>0</wp14:pctWidth>
+                </wp14:sizeRelH>
+                <wp14:sizeRelV relativeFrom="margin">
+                  <wp14:pctHeight>0</wp14:pctHeight>
+                </wp14:sizeRelV>
+              </wp:anchor>
+            </w:drawing>
+          </mc:Choice>
+          <mc:Fallback>
+            <w:pict>
+              <v:rect id="矩形 70" o:spid="_x0000_s1026" style="position:absolute;margin-left:233.7pt;margin-top:75.6pt;width:120.95pt;height:35.7pt;z-index:251738112;visibility:visible;mso-wrap-style:square;mso-width-percent:0;mso-height-percent:0;mso-wrap-distance-left:9pt;mso-wrap-distance-top:0;mso-wrap-distance-right:9pt;mso-wrap-distance-bottom:0;mso-position-horizontal:absolute;mso-position-horizontal-relative:text;mso-position-vertical:absolute;mso-position-vertical-relative:text;mso-width-percent:0;mso-height-percent:0;mso-width-relative:margin;mso-height-relative:margin;v-text-anchor:middle" o:gfxdata="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" filled="f" strokecolor="red" strokeweight="2pt"/>
+            </w:pict>
+          </mc:Fallback>
+        </mc:AlternateContent>
+      </w:r>
+      <w:r>
+        <w:rPr>
+          <w:noProof/>
+        </w:rPr>
+        <mc:AlternateContent>
+          <mc:Choice Requires="wps">
+            <w:drawing>
+              <wp:anchor distT="0" distB="0" distL="114300" distR="114300" simplePos="0" relativeHeight="251736064" behindDoc="0" locked="0" layoutInCell="1" allowOverlap="1" wp14:anchorId="3995C744" wp14:editId="420A4821">
+                <wp:simplePos x="0" y="0"/>
+                <wp:positionH relativeFrom="column">
+                  <wp:posOffset>1922069</wp:posOffset>
+                </wp:positionH>
+                <wp:positionV relativeFrom="paragraph">
+                  <wp:posOffset>411480</wp:posOffset>
+                </wp:positionV>
+                <wp:extent cx="541020" cy="153619"/>
+                <wp:effectExtent l="0" t="0" r="11430" b="18415"/>
+                <wp:wrapNone/>
+                <wp:docPr id="69" name="矩形 69"/>
+                <wp:cNvGraphicFramePr/>
+                <a:graphic xmlns:a="http://schemas.openxmlformats.org/drawingml/2006/main">
+                  <a:graphicData uri="http://schemas.microsoft.com/office/word/2010/wordprocessingShape">
+                    <wps:wsp>
+                      <wps:cNvSpPr/>
+                      <wps:spPr>
+                        <a:xfrm>
+                          <a:off x="0" y="0"/>
+                          <a:ext cx="541020" cy="153619"/>
+                        </a:xfrm>
+                        <a:prstGeom prst="rect">
+                          <a:avLst/>
+                        </a:prstGeom>
+                        <a:noFill/>
+                        <a:ln>
+                          <a:solidFill>
+                            <a:srgbClr val="FF0000"/>
+                          </a:solidFill>
+                        </a:ln>
+                      </wps:spPr>
+                      <wps:style>
+                        <a:lnRef idx="2">
+                          <a:schemeClr val="accent1">
+                            <a:shade val="50000"/>
+                          </a:schemeClr>
+                        </a:lnRef>
+                        <a:fillRef idx="1">
+                          <a:schemeClr val="accent1"/>
+                        </a:fillRef>
+                        <a:effectRef idx="0">
+                          <a:schemeClr val="accent1"/>
+                        </a:effectRef>
+                        <a:fontRef idx="minor">
+                          <a:schemeClr val="lt1"/>
+                        </a:fontRef>
+                      </wps:style>
+                      <wps:bodyPr rot="0" spcFirstLastPara="0" vertOverflow="overflow" horzOverflow="overflow" vert="horz" wrap="square" lIns="91440" tIns="45720" rIns="91440" bIns="45720" numCol="1" spcCol="0" rtlCol="0" fromWordArt="0" anchor="ctr" anchorCtr="0" forceAA="0" compatLnSpc="1">
+                        <a:prstTxWarp prst="textNoShape">
+                          <a:avLst/>
+                        </a:prstTxWarp>
+                        <a:noAutofit/>
+                      </wps:bodyPr>
+                    </wps:wsp>
+                  </a:graphicData>
+                </a:graphic>
+                <wp14:sizeRelH relativeFrom="margin">
+                  <wp14:pctWidth>0</wp14:pctWidth>
+                </wp14:sizeRelH>
+                <wp14:sizeRelV relativeFrom="margin">
+                  <wp14:pctHeight>0</wp14:pctHeight>
+                </wp14:sizeRelV>
+              </wp:anchor>
+            </w:drawing>
+          </mc:Choice>
+          <mc:Fallback>
+            <w:pict>
+              <v:rect id="矩形 69" o:spid="_x0000_s1026" style="position:absolute;margin-left:151.35pt;margin-top:32.4pt;width:42.6pt;height:12.1pt;z-index:251736064;visibility:visible;mso-wrap-style:square;mso-width-percent:0;mso-height-percent:0;mso-wrap-distance-left:9pt;mso-wrap-distance-top:0;mso-wrap-distance-right:9pt;mso-wrap-distance-bottom:0;mso-position-horizontal:absolute;mso-position-horizontal-relative:text;mso-position-vertical:absolute;mso-position-vertical-relative:text;mso-width-percent:0;mso-height-percent:0;mso-width-relative:margin;mso-height-relative:margin;v-text-anchor:middle" o:gfxdata="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" filled="f" strokecolor="red" strokeweight="2pt"/>
+            </w:pict>
+          </mc:Fallback>
+        </mc:AlternateContent>
+      </w:r>
+      <w:r>
+        <w:rPr>
+          <w:noProof/>
+        </w:rPr>
+        <w:drawing>
+          <wp:inline distT="0" distB="0" distL="0" distR="0" wp14:anchorId="426E7C2D" wp14:editId="239EAAEF">
+            <wp:extent cx="5872343" cy="2128724"/>
+            <wp:effectExtent l="0" t="0" r="0" b="5080"/>
+            <wp:docPr id="67" name="圖片 67"/>
+            <wp:cNvGraphicFramePr>
+              <a:graphicFrameLocks xmlns:a="http://schemas.openxmlformats.org/drawingml/2006/main" noChangeAspect="1"/>
+            </wp:cNvGraphicFramePr>
+            <a:graphic xmlns:a="http://schemas.openxmlformats.org/drawingml/2006/main">
+              <a:graphicData uri="http://schemas.openxmlformats.org/drawingml/2006/picture">
+                <pic:pic xmlns:pic="http://schemas.openxmlformats.org/drawingml/2006/picture">
+                  <pic:nvPicPr>
+                    <pic:cNvPr id="0" name=""/>
+                    <pic:cNvPicPr/>
+                  </pic:nvPicPr>
+                  <pic:blipFill>
+                    <a:blip r:embed="rId47"/>
+                    <a:stretch>
+                      <a:fillRect/>
+                    </a:stretch>
+                  </pic:blipFill>
+                  <pic:spPr>
+                    <a:xfrm>
+                      <a:off x="0" y="0"/>
+                      <a:ext cx="5880552" cy="2131700"/>
+                    </a:xfrm>
+                    <a:prstGeom prst="rect">
+                      <a:avLst/>
+                    </a:prstGeom>
+                  </pic:spPr>
+                </pic:pic>
+              </a:graphicData>
+            </a:graphic>
+          </wp:inline>
+        </w:drawing>
+      </w:r>
+    </w:p>
+    <w:p>
+      <w:pPr>
+        <w:widowControl/>
+      </w:pPr>
+      <w:r>
+        <w:br w:type="page"/>
+      </w:r>
+    </w:p>
+    <w:p>
+      <w:pPr>
+        <w:pStyle w:val="a8"/>
+        <w:numPr>
+          <w:ilvl w:val="0"/>
+          <w:numId w:val="6"/>
+        </w:numPr>
+        <w:ind w:leftChars="0"/>
+      </w:pPr>
+      <w:r>
+        <w:lastRenderedPageBreak/>
+        <w:t xml:space="preserve">Header </w:t>
+      </w:r>
+      <w:r>
+        <w:t>設定</w:t>
+      </w:r>
+    </w:p>
+    <w:p>
+      <w:pPr>
+        <w:pStyle w:val="a8"/>
+        <w:numPr>
+          <w:ilvl w:val="1"/>
+          <w:numId w:val="6"/>
+        </w:numPr>
+        <w:ind w:leftChars="0"/>
+      </w:pPr>
+      <w:r>
+        <w:t>Content-Type:application/json</w:t>
+      </w:r>
+    </w:p>
+    <w:p>
+      <w:pPr>
+        <w:pStyle w:val="a8"/>
+        <w:numPr>
+          <w:ilvl w:val="1"/>
+          <w:numId w:val="6"/>
+        </w:numPr>
+        <w:ind w:leftChars="0"/>
+      </w:pPr>
+      <w:r>
         <w:t>Authorization:</w:t>
       </w:r>
       <w:r>
         <w:t xml:space="preserve"> key=</w:t>
       </w:r>
       <w:r>
-        <w:t xml:space="preserve">API Key (API </w:t>
+        <w:t>API Key (</w:t>
+      </w:r>
+      <w:r>
+        <w:t xml:space="preserve">Server </w:t>
+      </w:r>
+      <w:r>
+        <w:t xml:space="preserve">API </w:t>
       </w:r>
       <w:r>
         <w:rPr>
@@ -8209,8 +8641,7 @@
     </w:p>
     <w:p>
       <w:pPr>
-        <w:pStyle w:val="a8"/>
-        <w:ind w:leftChars="0" w:left="1440"/>
+        <w:ind w:left="1440"/>
       </w:pPr>
     </w:p>
     <w:p>
@@ -8261,7 +8692,20 @@
     </w:p>
     <w:p>
       <w:pPr>
-        <w:ind w:left="360" w:firstLine="480"/>
+        <w:pStyle w:val="a8"/>
+        <w:numPr>
+          <w:ilvl w:val="1"/>
+          <w:numId w:val="6"/>
+        </w:numPr>
+        <w:ind w:leftChars="0"/>
+      </w:pPr>
+      <w:r>
+        <w:t>Send Message</w:t>
+      </w:r>
+    </w:p>
+    <w:p>
+      <w:pPr>
+        <w:ind w:leftChars="250" w:left="600" w:firstLine="480"/>
       </w:pPr>
       <w:r>
         <w:t>{</w:t>
@@ -8269,7 +8713,7 @@
     </w:p>
     <w:p>
       <w:pPr>
-        <w:ind w:firstLine="480"/>
+        <w:ind w:leftChars="100" w:left="240" w:firstLine="480"/>
       </w:pPr>
       <w:r>
         <w:t xml:space="preserve">   </w:t>
@@ -8278,18 +8722,27 @@
         <w:tab/>
       </w:r>
       <w:r>
-        <w:t>"to" : "bk3RNwTe3H0:CI2k_HHwgIpoDKCIZvvDMExUdFQ3P1...",</w:t>
-      </w:r>
-    </w:p>
-    <w:p>
-      <w:pPr>
-        <w:ind w:firstLine="480"/>
+        <w:t>"to" : "</w:t>
+      </w:r>
+      <w:r>
+        <w:t>&lt;Device1_token&gt;</w:t>
+      </w:r>
+      <w:r>
+        <w:t>",</w:t>
+      </w:r>
+    </w:p>
+    <w:p>
+      <w:pPr>
+        <w:ind w:leftChars="200" w:left="480" w:firstLine="480"/>
       </w:pPr>
       <w:r>
         <w:t xml:space="preserve">    "notification" : {</w:t>
       </w:r>
     </w:p>
     <w:p>
+      <w:pPr>
+        <w:ind w:leftChars="100" w:left="240"/>
+      </w:pPr>
       <w:r>
         <w:t xml:space="preserve">    </w:t>
       </w:r>
@@ -8297,18 +8750,27 @@
         <w:tab/>
       </w:r>
       <w:r>
-        <w:t xml:space="preserve">  "body" : "great match!",</w:t>
-      </w:r>
-    </w:p>
-    <w:p>
-      <w:pPr>
-        <w:ind w:firstLine="480"/>
-      </w:pPr>
-      <w:r>
-        <w:t xml:space="preserve">      "title" : "Portugal vs. Denmark",</w:t>
-      </w:r>
-    </w:p>
-    <w:p>
+        <w:tab/>
+      </w:r>
+      <w:r>
+        <w:tab/>
+      </w:r>
+      <w:r>
+        <w:t>"body" : "great match!",</w:t>
+      </w:r>
+    </w:p>
+    <w:p>
+      <w:pPr>
+        <w:ind w:leftChars="600" w:left="1440" w:firstLine="480"/>
+      </w:pPr>
+      <w:r>
+        <w:t>"title" : "Portugal vs. Denmark",</w:t>
+      </w:r>
+    </w:p>
+    <w:p>
+      <w:pPr>
+        <w:ind w:leftChars="100" w:left="240" w:firstLine="240"/>
+      </w:pPr>
       <w:r>
         <w:t xml:space="preserve">    </w:t>
       </w:r>
@@ -8316,29 +8778,148 @@
         <w:tab/>
       </w:r>
       <w:r>
-        <w:t xml:space="preserve">  "icon" : "myicon"</w:t>
-      </w:r>
-    </w:p>
-    <w:p>
-      <w:pPr>
-        <w:ind w:firstLine="480"/>
-      </w:pPr>
-      <w:r>
-        <w:t xml:space="preserve">    }</w:t>
-      </w:r>
-    </w:p>
-    <w:p>
-      <w:pPr>
-        <w:ind w:firstLine="480"/>
-      </w:pPr>
-      <w:r>
-        <w:t xml:space="preserve">  }</w:t>
-      </w:r>
-    </w:p>
-    <w:p>
-      <w:pPr>
-        <w:ind w:firstLine="480"/>
-      </w:pPr>
+        <w:t xml:space="preserve">  </w:t>
+      </w:r>
+      <w:r>
+        <w:tab/>
+      </w:r>
+      <w:r>
+        <w:t>"icon" : "myicon"</w:t>
+      </w:r>
+    </w:p>
+    <w:p>
+      <w:pPr>
+        <w:ind w:leftChars="100" w:left="240" w:firstLine="480"/>
+      </w:pPr>
+      <w:r>
+        <w:t xml:space="preserve">    </w:t>
+      </w:r>
+      <w:r>
+        <w:tab/>
+      </w:r>
+      <w:r>
+        <w:t>}</w:t>
+      </w:r>
+    </w:p>
+    <w:p>
+      <w:pPr>
+        <w:ind w:leftChars="100" w:left="240" w:firstLine="480"/>
+      </w:pPr>
+      <w:r>
+        <w:t xml:space="preserve">  </w:t>
+      </w:r>
+      <w:r>
+        <w:t xml:space="preserve"> </w:t>
+      </w:r>
+      <w:r>
+        <w:t>}</w:t>
+      </w:r>
+    </w:p>
+    <w:p>
+      <w:pPr>
+        <w:ind w:leftChars="100" w:left="240" w:firstLine="480"/>
+      </w:pPr>
+    </w:p>
+    <w:p>
+      <w:pPr>
+        <w:pStyle w:val="a8"/>
+        <w:numPr>
+          <w:ilvl w:val="1"/>
+          <w:numId w:val="6"/>
+        </w:numPr>
+        <w:ind w:leftChars="0"/>
+      </w:pPr>
+      <w:r>
+        <w:t>Response Message</w:t>
+      </w:r>
+    </w:p>
+    <w:p>
+      <w:pPr>
+        <w:pStyle w:val="a8"/>
+        <w:ind w:leftChars="500" w:left="1200"/>
+      </w:pPr>
+      <w:r>
+        <w:t>{</w:t>
+      </w:r>
+    </w:p>
+    <w:p>
+      <w:pPr>
+        <w:pStyle w:val="a8"/>
+        <w:ind w:leftChars="500" w:left="1200" w:firstLine="240"/>
+      </w:pPr>
+      <w:r>
+        <w:t>"multicast_id":4643324301796030015,</w:t>
+      </w:r>
+    </w:p>
+    <w:p>
+      <w:pPr>
+        <w:pStyle w:val="a8"/>
+        <w:ind w:leftChars="500" w:left="1200" w:firstLine="240"/>
+      </w:pPr>
+      <w:r>
+        <w:t>"success":1,</w:t>
+      </w:r>
+    </w:p>
+    <w:p>
+      <w:pPr>
+        <w:pStyle w:val="a8"/>
+        <w:ind w:leftChars="500" w:left="1200" w:firstLine="240"/>
+      </w:pPr>
+      <w:r>
+        <w:t>"failure":0,</w:t>
+      </w:r>
+    </w:p>
+    <w:p>
+      <w:pPr>
+        <w:pStyle w:val="a8"/>
+        <w:ind w:leftChars="500" w:left="1200" w:firstLine="240"/>
+      </w:pPr>
+      <w:r>
+        <w:t>"canonical_ids":0,</w:t>
+      </w:r>
+    </w:p>
+    <w:p>
+      <w:pPr>
+        <w:pStyle w:val="a8"/>
+        <w:ind w:leftChars="500" w:left="1200" w:firstLine="240"/>
+      </w:pPr>
+      <w:r>
+        <w:t>"results":[</w:t>
+      </w:r>
+    </w:p>
+    <w:p>
+      <w:pPr>
+        <w:pStyle w:val="a8"/>
+        <w:ind w:leftChars="700" w:left="1680" w:firstLine="240"/>
+      </w:pPr>
+      <w:r>
+        <w:t>{"message_id":"0:1484707468147490%680daeb7680daeb7"}</w:t>
+      </w:r>
+    </w:p>
+    <w:p>
+      <w:pPr>
+        <w:pStyle w:val="a8"/>
+        <w:ind w:leftChars="500" w:left="1200" w:firstLine="240"/>
+      </w:pPr>
+      <w:r>
+        <w:t>]</w:t>
+      </w:r>
+    </w:p>
+    <w:p>
+      <w:pPr>
+        <w:ind w:left="720" w:firstLine="480"/>
+      </w:pPr>
+      <w:r>
+        <w:t>}</w:t>
+      </w:r>
+    </w:p>
+    <w:p>
+      <w:pPr>
+        <w:widowControl/>
+      </w:pPr>
+      <w:r>
+        <w:br w:type="page"/>
+      </w:r>
     </w:p>
     <w:p>
       <w:pPr>
@@ -8350,13 +8931,204 @@
         <w:ind w:leftChars="0"/>
       </w:pPr>
       <w:r>
+        <w:lastRenderedPageBreak/>
         <w:t>多個</w:t>
       </w:r>
       <w:r>
         <w:t>Device</w:t>
       </w:r>
+    </w:p>
+    <w:p>
+      <w:pPr>
+        <w:pStyle w:val="a8"/>
+        <w:numPr>
+          <w:ilvl w:val="1"/>
+          <w:numId w:val="6"/>
+        </w:numPr>
+        <w:ind w:leftChars="0"/>
+      </w:pPr>
+      <w:r>
+        <w:t>Send Message</w:t>
+      </w:r>
+    </w:p>
+    <w:p>
+      <w:pPr>
+        <w:pStyle w:val="a8"/>
+        <w:ind w:firstLine="480"/>
+      </w:pPr>
+      <w:r>
+        <w:t>{</w:t>
+      </w:r>
+    </w:p>
+    <w:p>
+      <w:pPr>
+        <w:pStyle w:val="a8"/>
+        <w:ind w:leftChars="400" w:left="960" w:firstLine="480"/>
+      </w:pPr>
+      <w:r>
+        <w:t>"registration_ids" : ["&lt;Device1_token&gt;","&lt;Device2_token&gt;"],</w:t>
+      </w:r>
+    </w:p>
+    <w:p>
+      <w:pPr>
+        <w:pStyle w:val="a8"/>
+        <w:ind w:leftChars="400" w:left="960" w:firstLine="480"/>
+      </w:pPr>
+      <w:r>
+        <w:t>"notification" : {</w:t>
+      </w:r>
+    </w:p>
+    <w:p>
+      <w:pPr>
+        <w:pStyle w:val="a8"/>
+        <w:ind w:leftChars="400" w:left="960" w:firstLine="480"/>
+      </w:pPr>
+      <w:r>
+        <w:t xml:space="preserve">    "body" : "great match!",</w:t>
+      </w:r>
+    </w:p>
+    <w:p>
+      <w:pPr>
+        <w:pStyle w:val="a8"/>
+      </w:pPr>
+      <w:r>
+        <w:tab/>
+        <w:t xml:space="preserve"> </w:t>
+      </w:r>
+      <w:r>
+        <w:tab/>
+      </w:r>
+      <w:r>
+        <w:tab/>
+      </w:r>
+      <w:r>
+        <w:t>"title" : "Portugal vs. Denmark",</w:t>
+      </w:r>
+    </w:p>
+    <w:p>
+      <w:pPr>
+        <w:pStyle w:val="a8"/>
+        <w:ind w:leftChars="0" w:left="1440" w:firstLine="480"/>
+      </w:pPr>
+      <w:r>
+        <w:t>"icon" : "myicon"</w:t>
+      </w:r>
+    </w:p>
+    <w:p>
+      <w:pPr>
+        <w:ind w:left="480" w:firstLine="480"/>
+      </w:pPr>
+      <w:r>
+        <w:t xml:space="preserve">    }</w:t>
+      </w:r>
+    </w:p>
+    <w:p>
+      <w:pPr>
+        <w:ind w:left="240" w:firstLine="480"/>
+      </w:pPr>
+      <w:r>
+        <w:t xml:space="preserve">  }</w:t>
+      </w:r>
+    </w:p>
+    <w:p>
+      <w:pPr>
+        <w:ind w:left="240" w:firstLine="480"/>
+      </w:pPr>
+    </w:p>
+    <w:p>
+      <w:pPr>
+        <w:pStyle w:val="a8"/>
+        <w:numPr>
+          <w:ilvl w:val="1"/>
+          <w:numId w:val="6"/>
+        </w:numPr>
+        <w:ind w:leftChars="0"/>
+      </w:pPr>
+      <w:r>
+        <w:t>Response Message</w:t>
+      </w:r>
+    </w:p>
+    <w:p>
+      <w:pPr>
+        <w:ind w:left="960"/>
+      </w:pPr>
+      <w:r>
+        <w:t>{</w:t>
+      </w:r>
+    </w:p>
+    <w:p>
+      <w:pPr>
+        <w:ind w:left="960" w:firstLine="480"/>
+      </w:pPr>
+      <w:r>
+        <w:t>"multicast_id":8348697711425401009,</w:t>
+      </w:r>
+    </w:p>
+    <w:p>
+      <w:pPr>
+        <w:ind w:left="960" w:firstLine="480"/>
+      </w:pPr>
+      <w:r>
+        <w:t>"success":2,</w:t>
+      </w:r>
+    </w:p>
+    <w:p>
+      <w:pPr>
+        <w:ind w:left="960" w:firstLine="480"/>
+      </w:pPr>
+      <w:r>
+        <w:t>"failure":0,</w:t>
+      </w:r>
+    </w:p>
+    <w:p>
+      <w:pPr>
+        <w:ind w:left="960" w:firstLine="480"/>
+      </w:pPr>
+      <w:r>
+        <w:t>"canonical_ids":0,</w:t>
+      </w:r>
+    </w:p>
+    <w:p>
+      <w:pPr>
+        <w:ind w:left="960" w:firstLine="480"/>
+      </w:pPr>
+      <w:r>
+        <w:t>"results":[</w:t>
+      </w:r>
+    </w:p>
+    <w:p>
+      <w:pPr>
+        <w:ind w:left="1440" w:firstLine="480"/>
+      </w:pPr>
+      <w:r>
+        <w:t>{"message_id":"0:1484708163381585%680daeb7680daeb7"},</w:t>
+      </w:r>
+    </w:p>
+    <w:p>
+      <w:pPr>
+        <w:ind w:left="1440" w:firstLine="480"/>
+      </w:pPr>
+      <w:r>
+        <w:t>{"message_id":"0:1484708163382744%680daeb7680daeb7"}</w:t>
+      </w:r>
+    </w:p>
+    <w:p>
+      <w:pPr>
+        <w:ind w:left="1440"/>
+      </w:pPr>
+      <w:r>
+        <w:t>]</w:t>
+      </w:r>
+    </w:p>
+    <w:p>
+      <w:pPr>
+        <w:ind w:left="480" w:firstLine="480"/>
+      </w:pPr>
       <w:bookmarkStart w:id="12" w:name="_GoBack"/>
       <w:bookmarkEnd w:id="12"/>
+      <w:r>
+        <w:t>}</w:t>
+      </w:r>
     </w:p>
     <w:p>
       <w:pPr>
@@ -9679,6 +10451,7 @@
   <w:style w:type="character" w:default="1" w:styleId="a0">
     <w:name w:val="Default Paragraph Font"/>
     <w:uiPriority w:val="1"/>
+    <w:semiHidden/>
     <w:unhideWhenUsed/>
   </w:style>
   <w:style w:type="table" w:default="1" w:styleId="a1">
@@ -10134,6 +10907,7 @@
   <w:style w:type="character" w:default="1" w:styleId="a0">
     <w:name w:val="Default Paragraph Font"/>
     <w:uiPriority w:val="1"/>
+    <w:semiHidden/>
     <w:unhideWhenUsed/>
   </w:style>
   <w:style w:type="table" w:default="1" w:styleId="a1">
@@ -10443,53 +11217,6 @@
         </w:p>
       </w:docPartBody>
     </w:docPart>
-    <w:docPart>
-      <w:docPartPr>
-        <w:name w:val="C063EBA887F340109D1BCB6BBCC7C433"/>
-        <w:category>
-          <w:name w:val="一般"/>
-          <w:gallery w:val="placeholder"/>
-        </w:category>
-        <w:types>
-          <w:type w:val="bbPlcHdr"/>
-        </w:types>
-        <w:behaviors>
-          <w:behavior w:val="content"/>
-        </w:behaviors>
-        <w:guid w:val="{C718E352-EAB3-4D89-BB51-5BFF50FA2C8A}"/>
-      </w:docPartPr>
-      <w:docPartBody>
-        <w:p>
-          <w:pPr>
-            <w:pStyle w:val="C063EBA887F340109D1BCB6BBCC7C433"/>
-          </w:pPr>
-          <w:r>
-            <w:rPr>
-              <w:b/>
-              <w:bCs/>
-              <w:lang w:val="zh-TW"/>
-            </w:rPr>
-            <w:t>[</w:t>
-          </w:r>
-          <w:r>
-            <w:rPr>
-              <w:b/>
-              <w:bCs/>
-              <w:lang w:val="zh-TW"/>
-            </w:rPr>
-            <w:t>鍵入作者名稱</w:t>
-          </w:r>
-          <w:r>
-            <w:rPr>
-              <w:b/>
-              <w:bCs/>
-              <w:lang w:val="zh-TW"/>
-            </w:rPr>
-            <w:t>]</w:t>
-          </w:r>
-        </w:p>
-      </w:docPartBody>
-    </w:docPart>
   </w:docParts>
 </w:glossaryDocument>
 </file>
@@ -10566,10 +11293,11 @@
   </w:compat>
   <w:rsids>
     <w:rsidRoot w:val="00894D00"/>
+    <w:rsid w:val="004038DD"/>
     <w:rsid w:val="006A6B5D"/>
-    <w:rsid w:val="006F2A01"/>
     <w:rsid w:val="00894D00"/>
     <w:rsid w:val="00AE3656"/>
+    <w:rsid w:val="00D469BB"/>
     <w:rsid w:val="00DD0291"/>
   </w:rsids>
   <m:mathPr>
@@ -11372,7 +12100,7 @@
 </file>
 
 <file path=customXml/itemProps2.xml><?xml version="1.0" encoding="utf-8"?>
-<ds:datastoreItem xmlns:ds="http://schemas.openxmlformats.org/officeDocument/2006/customXml" ds:itemID="{F0B0F2BA-B6CB-4C4A-962A-667B0C9CA551}">
+<ds:datastoreItem xmlns:ds="http://schemas.openxmlformats.org/officeDocument/2006/customXml" ds:itemID="{3E4FDD4A-5BA7-45C4-AEFC-1C4F68637C77}">
   <ds:schemaRefs>
     <ds:schemaRef ds:uri="http://schemas.openxmlformats.org/officeDocument/2006/bibliography"/>
   </ds:schemaRefs>

</xml_diff>

<commit_message>
Maintain APP server demo.
</commit_message>
<xml_diff>
--- a/Tutorial Document/Firebase Cloud Message.docx
+++ b/Tutorial Document/Firebase Cloud Message.docx
@@ -73,7 +73,6 @@
                 <w:dataBinding w:prefixMappings="xmlns:ns0='http://schemas.openxmlformats.org/package/2006/metadata/core-properties' xmlns:ns1='http://purl.org/dc/elements/1.1/'" w:xpath="/ns0:coreProperties[1]/ns1:title[1]" w:storeItemID="{6C3C8BC8-F283-45AE-878A-BAB7291924A1}"/>
                 <w:text/>
               </w:sdtPr>
-              <w:sdtEndPr/>
               <w:sdtContent>
                 <w:tc>
                   <w:tcPr>
@@ -127,7 +126,6 @@
                 <w:dataBinding w:prefixMappings="xmlns:ns0='http://schemas.openxmlformats.org/package/2006/metadata/core-properties' xmlns:ns1='http://purl.org/dc/elements/1.1/'" w:xpath="/ns0:coreProperties[1]/ns1:subject[1]" w:storeItemID="{6C3C8BC8-F283-45AE-878A-BAB7291924A1}"/>
                 <w:text/>
               </w:sdtPr>
-              <w:sdtEndPr/>
               <w:sdtContent>
                 <w:tc>
                   <w:tcPr>
@@ -196,13 +194,9 @@
                 </w:rPr>
                 <w:alias w:val="作者"/>
                 <w:id w:val="15524260"/>
-                <w:placeholder>
-                  <w:docPart w:val="C063EBA887F340109D1BCB6BBCC7C433"/>
-                </w:placeholder>
                 <w:dataBinding w:prefixMappings="xmlns:ns0='http://schemas.openxmlformats.org/package/2006/metadata/core-properties' xmlns:ns1='http://purl.org/dc/elements/1.1/'" w:xpath="/ns0:coreProperties[1]/ns1:creator[1]" w:storeItemID="{6C3C8BC8-F283-45AE-878A-BAB7291924A1}"/>
                 <w:text/>
               </w:sdtPr>
-              <w:sdtEndPr/>
               <w:sdtContent>
                 <w:tc>
                   <w:tcPr>
@@ -219,6 +213,7 @@
                         <w:bCs/>
                       </w:rPr>
                     </w:pPr>
+                    <w:proofErr w:type="spellStart"/>
                     <w:r>
                       <w:rPr>
                         <w:rFonts w:ascii="新細明體" w:eastAsia="新細明體" w:hAnsi="新細明體" w:hint="eastAsia"/>
@@ -227,6 +222,7 @@
                       </w:rPr>
                       <w:t>Sonny.H.Shih</w:t>
                     </w:r>
+                    <w:proofErr w:type="spellEnd"/>
                   </w:p>
                 </w:tc>
               </w:sdtContent>
@@ -254,7 +250,6 @@
                   <w:calendar w:val="gregorian"/>
                 </w:date>
               </w:sdtPr>
-              <w:sdtEndPr/>
               <w:sdtContent>
                 <w:tc>
                   <w:tcPr>
@@ -320,7 +315,6 @@
                 <w:dataBinding w:prefixMappings="xmlns:ns0='http://schemas.microsoft.com/office/2006/coverPageProps'" w:xpath="/ns0:CoverPageProperties[1]/ns0:Abstract[1]" w:storeItemID="{55AF091B-3C7A-41E3-B477-F2FDAA23CFDA}"/>
                 <w:text/>
               </w:sdtPr>
-              <w:sdtEndPr/>
               <w:sdtContent>
                 <w:tc>
                   <w:tcPr>
@@ -387,7 +381,6 @@
           <w:docPartUnique/>
         </w:docPartObj>
       </w:sdtPr>
-      <w:sdtEndPr/>
       <w:sdtContent>
         <w:p>
           <w:pPr>
@@ -433,7 +426,7 @@
             </w:rPr>
             <w:fldChar w:fldCharType="separate"/>
           </w:r>
-          <w:hyperlink w:anchor="_Toc472412550" w:history="1">
+          <w:hyperlink w:anchor="_Toc472587673" w:history="1">
             <w:r>
               <w:rPr>
                 <w:rStyle w:val="a9"/>
@@ -475,7 +468,7 @@
                 <w:noProof/>
                 <w:webHidden/>
               </w:rPr>
-              <w:instrText xml:space="preserve"> PAGEREF _Toc472412550 \h </w:instrText>
+              <w:instrText xml:space="preserve"> PAGEREF _Toc472587673 \h </w:instrText>
             </w:r>
             <w:r>
               <w:rPr>
@@ -517,7 +510,7 @@
               <w:noProof/>
             </w:rPr>
           </w:pPr>
-          <w:hyperlink w:anchor="_Toc472412551" w:history="1">
+          <w:hyperlink w:anchor="_Toc472587674" w:history="1">
             <w:r>
               <w:rPr>
                 <w:rStyle w:val="a9"/>
@@ -567,7 +560,7 @@
                 <w:noProof/>
                 <w:webHidden/>
               </w:rPr>
-              <w:instrText xml:space="preserve"> PAGEREF _Toc472412551 \h </w:instrText>
+              <w:instrText xml:space="preserve"> PAGEREF _Toc472587674 \h </w:instrText>
             </w:r>
             <w:r>
               <w:rPr>
@@ -609,7 +602,7 @@
               <w:noProof/>
             </w:rPr>
           </w:pPr>
-          <w:hyperlink w:anchor="_Toc472412552" w:history="1">
+          <w:hyperlink w:anchor="_Toc472587675" w:history="1">
             <w:r>
               <w:rPr>
                 <w:rStyle w:val="a9"/>
@@ -659,7 +652,7 @@
                 <w:noProof/>
                 <w:webHidden/>
               </w:rPr>
-              <w:instrText xml:space="preserve"> PAGEREF _Toc472412552 \h </w:instrText>
+              <w:instrText xml:space="preserve"> PAGEREF _Toc472587675 \h </w:instrText>
             </w:r>
             <w:r>
               <w:rPr>
@@ -701,7 +694,7 @@
               <w:noProof/>
             </w:rPr>
           </w:pPr>
-          <w:hyperlink w:anchor="_Toc472412553" w:history="1">
+          <w:hyperlink w:anchor="_Toc472587676" w:history="1">
             <w:r>
               <w:rPr>
                 <w:rStyle w:val="a9"/>
@@ -743,7 +736,7 @@
                 <w:noProof/>
                 <w:webHidden/>
               </w:rPr>
-              <w:instrText xml:space="preserve"> PAGEREF _Toc472412553 \h </w:instrText>
+              <w:instrText xml:space="preserve"> PAGEREF _Toc472587676 \h </w:instrText>
             </w:r>
             <w:r>
               <w:rPr>
@@ -785,7 +778,7 @@
               <w:noProof/>
             </w:rPr>
           </w:pPr>
-          <w:hyperlink w:anchor="_Toc472412554" w:history="1">
+          <w:hyperlink w:anchor="_Toc472587677" w:history="1">
             <w:r>
               <w:rPr>
                 <w:rStyle w:val="a9"/>
@@ -827,7 +820,7 @@
                 <w:noProof/>
                 <w:webHidden/>
               </w:rPr>
-              <w:instrText xml:space="preserve"> PAGEREF _Toc472412554 \h </w:instrText>
+              <w:instrText xml:space="preserve"> PAGEREF _Toc472587677 \h </w:instrText>
             </w:r>
             <w:r>
               <w:rPr>
@@ -869,7 +862,7 @@
               <w:noProof/>
             </w:rPr>
           </w:pPr>
-          <w:hyperlink w:anchor="_Toc472412555" w:history="1">
+          <w:hyperlink w:anchor="_Toc472587678" w:history="1">
             <w:r>
               <w:rPr>
                 <w:rStyle w:val="a9"/>
@@ -911,7 +904,7 @@
                 <w:noProof/>
                 <w:webHidden/>
               </w:rPr>
-              <w:instrText xml:space="preserve"> PAGEREF _Toc472412555 \h </w:instrText>
+              <w:instrText xml:space="preserve"> PAGEREF _Toc472587678 \h </w:instrText>
             </w:r>
             <w:r>
               <w:rPr>
@@ -953,7 +946,7 @@
               <w:noProof/>
             </w:rPr>
           </w:pPr>
-          <w:hyperlink w:anchor="_Toc472412556" w:history="1">
+          <w:hyperlink w:anchor="_Toc472587679" w:history="1">
             <w:r>
               <w:rPr>
                 <w:rStyle w:val="a9"/>
@@ -995,7 +988,7 @@
                 <w:noProof/>
                 <w:webHidden/>
               </w:rPr>
-              <w:instrText xml:space="preserve"> PAGEREF _Toc472412556 \h </w:instrText>
+              <w:instrText xml:space="preserve"> PAGEREF _Toc472587679 \h </w:instrText>
             </w:r>
             <w:r>
               <w:rPr>
@@ -1037,7 +1030,7 @@
               <w:noProof/>
             </w:rPr>
           </w:pPr>
-          <w:hyperlink w:anchor="_Toc472412557" w:history="1">
+          <w:hyperlink w:anchor="_Toc472587680" w:history="1">
             <w:r>
               <w:rPr>
                 <w:rStyle w:val="a9"/>
@@ -1079,7 +1072,7 @@
                 <w:noProof/>
                 <w:webHidden/>
               </w:rPr>
-              <w:instrText xml:space="preserve"> PAGEREF _Toc472412557 \h </w:instrText>
+              <w:instrText xml:space="preserve"> PAGEREF _Toc472587680 \h </w:instrText>
             </w:r>
             <w:r>
               <w:rPr>
@@ -1121,7 +1114,7 @@
               <w:noProof/>
             </w:rPr>
           </w:pPr>
-          <w:hyperlink w:anchor="_Toc472412558" w:history="1">
+          <w:hyperlink w:anchor="_Toc472587681" w:history="1">
             <w:r>
               <w:rPr>
                 <w:rStyle w:val="a9"/>
@@ -1179,7 +1172,7 @@
                 <w:noProof/>
                 <w:webHidden/>
               </w:rPr>
-              <w:instrText xml:space="preserve"> PAGEREF _Toc472412558 \h </w:instrText>
+              <w:instrText xml:space="preserve"> PAGEREF _Toc472587681 \h </w:instrText>
             </w:r>
             <w:r>
               <w:rPr>
@@ -1221,7 +1214,7 @@
               <w:noProof/>
             </w:rPr>
           </w:pPr>
-          <w:hyperlink w:anchor="_Toc472412559" w:history="1">
+          <w:hyperlink w:anchor="_Toc472587682" w:history="1">
             <w:r>
               <w:rPr>
                 <w:rStyle w:val="a9"/>
@@ -1234,6 +1227,13 @@
                 <w:noProof/>
               </w:rPr>
               <w:tab/>
+            </w:r>
+            <w:r>
+              <w:rPr>
+                <w:rStyle w:val="a9"/>
+                <w:noProof/>
+              </w:rPr>
+              <w:t>Firebase</w:t>
             </w:r>
             <w:r>
               <w:rPr>
@@ -1241,14 +1241,96 @@
                 <w:rFonts w:hint="eastAsia"/>
                 <w:noProof/>
               </w:rPr>
-              <w:t>建立</w:t>
+              <w:t>上建立</w:t>
             </w:r>
             <w:r>
               <w:rPr>
                 <w:rStyle w:val="a9"/>
                 <w:noProof/>
               </w:rPr>
-              <w:t>Firebase</w:t>
+              <w:t>Google Project</w:t>
+            </w:r>
+            <w:r>
+              <w:rPr>
+                <w:noProof/>
+                <w:webHidden/>
+              </w:rPr>
+              <w:tab/>
+            </w:r>
+            <w:r>
+              <w:rPr>
+                <w:noProof/>
+                <w:webHidden/>
+              </w:rPr>
+              <w:fldChar w:fldCharType="begin"/>
+            </w:r>
+            <w:r>
+              <w:rPr>
+                <w:noProof/>
+                <w:webHidden/>
+              </w:rPr>
+              <w:instrText xml:space="preserve"> PAGEREF _Toc472587682 \h </w:instrText>
+            </w:r>
+            <w:r>
+              <w:rPr>
+                <w:noProof/>
+                <w:webHidden/>
+              </w:rPr>
+            </w:r>
+            <w:r>
+              <w:rPr>
+                <w:noProof/>
+                <w:webHidden/>
+              </w:rPr>
+              <w:fldChar w:fldCharType="separate"/>
+            </w:r>
+            <w:r>
+              <w:rPr>
+                <w:noProof/>
+                <w:webHidden/>
+              </w:rPr>
+              <w:t>6</w:t>
+            </w:r>
+            <w:r>
+              <w:rPr>
+                <w:noProof/>
+                <w:webHidden/>
+              </w:rPr>
+              <w:fldChar w:fldCharType="end"/>
+            </w:r>
+          </w:hyperlink>
+        </w:p>
+        <w:p>
+          <w:pPr>
+            <w:pStyle w:val="21"/>
+            <w:tabs>
+              <w:tab w:val="left" w:pos="960"/>
+              <w:tab w:val="right" w:leader="dot" w:pos="8296"/>
+            </w:tabs>
+            <w:rPr>
+              <w:noProof/>
+            </w:rPr>
+          </w:pPr>
+          <w:hyperlink w:anchor="_Toc472587683" w:history="1">
+            <w:r>
+              <w:rPr>
+                <w:rStyle w:val="a9"/>
+                <w:noProof/>
+              </w:rPr>
+              <w:t>2.</w:t>
+            </w:r>
+            <w:r>
+              <w:rPr>
+                <w:noProof/>
+              </w:rPr>
+              <w:tab/>
+            </w:r>
+            <w:r>
+              <w:rPr>
+                <w:rStyle w:val="a9"/>
+                <w:noProof/>
+              </w:rPr>
+              <w:t xml:space="preserve">Android Studio </w:t>
             </w:r>
             <w:r>
               <w:rPr>
@@ -1256,7 +1338,7 @@
                 <w:rFonts w:hint="eastAsia"/>
                 <w:noProof/>
               </w:rPr>
-              <w:t>專案</w:t>
+              <w:t>設定</w:t>
             </w:r>
             <w:r>
               <w:rPr>
@@ -1277,7 +1359,7 @@
                 <w:noProof/>
                 <w:webHidden/>
               </w:rPr>
-              <w:instrText xml:space="preserve"> PAGEREF _Toc472412559 \h </w:instrText>
+              <w:instrText xml:space="preserve"> PAGEREF _Toc472587683 \h </w:instrText>
             </w:r>
             <w:r>
               <w:rPr>
@@ -1297,7 +1379,368 @@
                 <w:noProof/>
                 <w:webHidden/>
               </w:rPr>
-              <w:t>6</w:t>
+              <w:t>7</w:t>
+            </w:r>
+            <w:r>
+              <w:rPr>
+                <w:noProof/>
+                <w:webHidden/>
+              </w:rPr>
+              <w:fldChar w:fldCharType="end"/>
+            </w:r>
+          </w:hyperlink>
+        </w:p>
+        <w:p>
+          <w:pPr>
+            <w:pStyle w:val="21"/>
+            <w:tabs>
+              <w:tab w:val="left" w:pos="960"/>
+              <w:tab w:val="right" w:leader="dot" w:pos="8296"/>
+            </w:tabs>
+            <w:rPr>
+              <w:noProof/>
+            </w:rPr>
+          </w:pPr>
+          <w:hyperlink w:anchor="_Toc472587684" w:history="1">
+            <w:r>
+              <w:rPr>
+                <w:rStyle w:val="a9"/>
+                <w:noProof/>
+              </w:rPr>
+              <w:t>3.</w:t>
+            </w:r>
+            <w:r>
+              <w:rPr>
+                <w:noProof/>
+              </w:rPr>
+              <w:tab/>
+            </w:r>
+            <w:r>
+              <w:rPr>
+                <w:rStyle w:val="a9"/>
+                <w:rFonts w:hint="eastAsia"/>
+                <w:noProof/>
+              </w:rPr>
+              <w:t>設定</w:t>
+            </w:r>
+            <w:r>
+              <w:rPr>
+                <w:rStyle w:val="a9"/>
+                <w:noProof/>
+              </w:rPr>
+              <w:t>manifest</w:t>
+            </w:r>
+            <w:r>
+              <w:rPr>
+                <w:noProof/>
+                <w:webHidden/>
+              </w:rPr>
+              <w:tab/>
+            </w:r>
+            <w:r>
+              <w:rPr>
+                <w:noProof/>
+                <w:webHidden/>
+              </w:rPr>
+              <w:fldChar w:fldCharType="begin"/>
+            </w:r>
+            <w:r>
+              <w:rPr>
+                <w:noProof/>
+                <w:webHidden/>
+              </w:rPr>
+              <w:instrText xml:space="preserve"> PAGEREF _Toc472587684 \h </w:instrText>
+            </w:r>
+            <w:r>
+              <w:rPr>
+                <w:noProof/>
+                <w:webHidden/>
+              </w:rPr>
+            </w:r>
+            <w:r>
+              <w:rPr>
+                <w:noProof/>
+                <w:webHidden/>
+              </w:rPr>
+              <w:fldChar w:fldCharType="separate"/>
+            </w:r>
+            <w:r>
+              <w:rPr>
+                <w:noProof/>
+                <w:webHidden/>
+              </w:rPr>
+              <w:t>15</w:t>
+            </w:r>
+            <w:r>
+              <w:rPr>
+                <w:noProof/>
+                <w:webHidden/>
+              </w:rPr>
+              <w:fldChar w:fldCharType="end"/>
+            </w:r>
+          </w:hyperlink>
+        </w:p>
+        <w:p>
+          <w:pPr>
+            <w:pStyle w:val="21"/>
+            <w:tabs>
+              <w:tab w:val="left" w:pos="960"/>
+              <w:tab w:val="right" w:leader="dot" w:pos="8296"/>
+            </w:tabs>
+            <w:rPr>
+              <w:noProof/>
+            </w:rPr>
+          </w:pPr>
+          <w:hyperlink w:anchor="_Toc472587685" w:history="1">
+            <w:r>
+              <w:rPr>
+                <w:rStyle w:val="a9"/>
+                <w:noProof/>
+              </w:rPr>
+              <w:t>4.</w:t>
+            </w:r>
+            <w:r>
+              <w:rPr>
+                <w:noProof/>
+              </w:rPr>
+              <w:tab/>
+            </w:r>
+            <w:r>
+              <w:rPr>
+                <w:rStyle w:val="a9"/>
+                <w:rFonts w:hint="eastAsia"/>
+                <w:noProof/>
+              </w:rPr>
+              <w:t>透過</w:t>
+            </w:r>
+            <w:r>
+              <w:rPr>
+                <w:rStyle w:val="a9"/>
+                <w:noProof/>
+              </w:rPr>
+              <w:t>Firebase Console</w:t>
+            </w:r>
+            <w:r>
+              <w:rPr>
+                <w:rStyle w:val="a9"/>
+                <w:rFonts w:hint="eastAsia"/>
+                <w:noProof/>
+              </w:rPr>
+              <w:t>送推播訊息</w:t>
+            </w:r>
+            <w:r>
+              <w:rPr>
+                <w:noProof/>
+                <w:webHidden/>
+              </w:rPr>
+              <w:tab/>
+            </w:r>
+            <w:r>
+              <w:rPr>
+                <w:noProof/>
+                <w:webHidden/>
+              </w:rPr>
+              <w:fldChar w:fldCharType="begin"/>
+            </w:r>
+            <w:r>
+              <w:rPr>
+                <w:noProof/>
+                <w:webHidden/>
+              </w:rPr>
+              <w:instrText xml:space="preserve"> PAGEREF _Toc472587685 \h </w:instrText>
+            </w:r>
+            <w:r>
+              <w:rPr>
+                <w:noProof/>
+                <w:webHidden/>
+              </w:rPr>
+            </w:r>
+            <w:r>
+              <w:rPr>
+                <w:noProof/>
+                <w:webHidden/>
+              </w:rPr>
+              <w:fldChar w:fldCharType="separate"/>
+            </w:r>
+            <w:r>
+              <w:rPr>
+                <w:noProof/>
+                <w:webHidden/>
+              </w:rPr>
+              <w:t>17</w:t>
+            </w:r>
+            <w:r>
+              <w:rPr>
+                <w:noProof/>
+                <w:webHidden/>
+              </w:rPr>
+              <w:fldChar w:fldCharType="end"/>
+            </w:r>
+          </w:hyperlink>
+        </w:p>
+        <w:p>
+          <w:pPr>
+            <w:pStyle w:val="11"/>
+            <w:tabs>
+              <w:tab w:val="left" w:pos="960"/>
+              <w:tab w:val="right" w:leader="dot" w:pos="8296"/>
+            </w:tabs>
+            <w:rPr>
+              <w:noProof/>
+            </w:rPr>
+          </w:pPr>
+          <w:hyperlink w:anchor="_Toc472587686" w:history="1">
+            <w:r>
+              <w:rPr>
+                <w:rStyle w:val="a9"/>
+                <w:rFonts w:hint="eastAsia"/>
+                <w:noProof/>
+              </w:rPr>
+              <w:t>三、</w:t>
+            </w:r>
+            <w:r>
+              <w:rPr>
+                <w:noProof/>
+              </w:rPr>
+              <w:tab/>
+            </w:r>
+            <w:r>
+              <w:rPr>
+                <w:rStyle w:val="a9"/>
+                <w:noProof/>
+              </w:rPr>
+              <w:t>App Server</w:t>
+            </w:r>
+            <w:r>
+              <w:rPr>
+                <w:noProof/>
+                <w:webHidden/>
+              </w:rPr>
+              <w:tab/>
+            </w:r>
+            <w:r>
+              <w:rPr>
+                <w:noProof/>
+                <w:webHidden/>
+              </w:rPr>
+              <w:fldChar w:fldCharType="begin"/>
+            </w:r>
+            <w:r>
+              <w:rPr>
+                <w:noProof/>
+                <w:webHidden/>
+              </w:rPr>
+              <w:instrText xml:space="preserve"> PAGEREF _Toc472587686 \h </w:instrText>
+            </w:r>
+            <w:r>
+              <w:rPr>
+                <w:noProof/>
+                <w:webHidden/>
+              </w:rPr>
+            </w:r>
+            <w:r>
+              <w:rPr>
+                <w:noProof/>
+                <w:webHidden/>
+              </w:rPr>
+              <w:fldChar w:fldCharType="separate"/>
+            </w:r>
+            <w:r>
+              <w:rPr>
+                <w:noProof/>
+                <w:webHidden/>
+              </w:rPr>
+              <w:t>20</w:t>
+            </w:r>
+            <w:r>
+              <w:rPr>
+                <w:noProof/>
+                <w:webHidden/>
+              </w:rPr>
+              <w:fldChar w:fldCharType="end"/>
+            </w:r>
+          </w:hyperlink>
+        </w:p>
+        <w:p>
+          <w:pPr>
+            <w:pStyle w:val="21"/>
+            <w:tabs>
+              <w:tab w:val="left" w:pos="960"/>
+              <w:tab w:val="right" w:leader="dot" w:pos="8296"/>
+            </w:tabs>
+            <w:rPr>
+              <w:noProof/>
+            </w:rPr>
+          </w:pPr>
+          <w:hyperlink w:anchor="_Toc472587687" w:history="1">
+            <w:r>
+              <w:rPr>
+                <w:rStyle w:val="a9"/>
+                <w:noProof/>
+              </w:rPr>
+              <w:t>1.</w:t>
+            </w:r>
+            <w:r>
+              <w:rPr>
+                <w:noProof/>
+              </w:rPr>
+              <w:tab/>
+            </w:r>
+            <w:r>
+              <w:rPr>
+                <w:rStyle w:val="a9"/>
+                <w:rFonts w:hint="eastAsia"/>
+                <w:noProof/>
+              </w:rPr>
+              <w:t>使用</w:t>
+            </w:r>
+            <w:r>
+              <w:rPr>
+                <w:rStyle w:val="a9"/>
+                <w:noProof/>
+              </w:rPr>
+              <w:t>Protocol</w:t>
+            </w:r>
+            <w:r>
+              <w:rPr>
+                <w:noProof/>
+                <w:webHidden/>
+              </w:rPr>
+              <w:tab/>
+            </w:r>
+            <w:r>
+              <w:rPr>
+                <w:noProof/>
+                <w:webHidden/>
+              </w:rPr>
+              <w:fldChar w:fldCharType="begin"/>
+            </w:r>
+            <w:r>
+              <w:rPr>
+                <w:noProof/>
+                <w:webHidden/>
+              </w:rPr>
+              <w:instrText xml:space="preserve"> PAGEREF _Toc472587687 \h </w:instrText>
+            </w:r>
+            <w:r>
+              <w:rPr>
+                <w:noProof/>
+                <w:webHidden/>
+              </w:rPr>
+            </w:r>
+            <w:r>
+              <w:rPr>
+                <w:noProof/>
+                <w:webHidden/>
+              </w:rPr>
+              <w:fldChar w:fldCharType="separate"/>
+            </w:r>
+            <w:r>
+              <w:rPr>
+                <w:noProof/>
+                <w:webHidden/>
+              </w:rPr>
+              <w:t>20</w:t>
             </w:r>
             <w:r>
               <w:rPr>
@@ -1319,7 +1762,7 @@
               <w:noProof/>
             </w:rPr>
           </w:pPr>
-          <w:hyperlink w:anchor="_Toc472412560" w:history="1">
+          <w:hyperlink w:anchor="_Toc472587688" w:history="1">
             <w:r>
               <w:rPr>
                 <w:rStyle w:val="a9"/>
@@ -1336,10 +1779,9 @@
             <w:r>
               <w:rPr>
                 <w:rStyle w:val="a9"/>
-                <w:rFonts w:hint="eastAsia"/>
-                <w:noProof/>
-              </w:rPr>
-              <w:t>建立專案</w:t>
+                <w:noProof/>
+              </w:rPr>
+              <w:t>HTTP protocol</w:t>
             </w:r>
             <w:r>
               <w:rPr>
@@ -1360,7 +1802,7 @@
                 <w:noProof/>
                 <w:webHidden/>
               </w:rPr>
-              <w:instrText xml:space="preserve"> PAGEREF _Toc472412560 \h </w:instrText>
+              <w:instrText xml:space="preserve"> PAGEREF _Toc472587688 \h </w:instrText>
             </w:r>
             <w:r>
               <w:rPr>
@@ -1380,7 +1822,7 @@
                 <w:noProof/>
                 <w:webHidden/>
               </w:rPr>
-              <w:t>6</w:t>
+              <w:t>20</w:t>
             </w:r>
             <w:r>
               <w:rPr>
@@ -1402,7 +1844,7 @@
               <w:noProof/>
             </w:rPr>
           </w:pPr>
-          <w:hyperlink w:anchor="_Toc472412561" w:history="1">
+          <w:hyperlink w:anchor="_Toc472587689" w:history="1">
             <w:r>
               <w:rPr>
                 <w:rStyle w:val="a9"/>
@@ -1421,7 +1863,7 @@
                 <w:rStyle w:val="a9"/>
                 <w:noProof/>
               </w:rPr>
-              <w:t>dd</w:t>
+              <w:t>XMPP protocol</w:t>
             </w:r>
             <w:r>
               <w:rPr>
@@ -1442,7 +1884,7 @@
                 <w:noProof/>
                 <w:webHidden/>
               </w:rPr>
-              <w:instrText xml:space="preserve"> PAGEREF _Toc472412561 \h </w:instrText>
+              <w:instrText xml:space="preserve"> PAGEREF _Toc472587689 \h </w:instrText>
             </w:r>
             <w:r>
               <w:rPr>
@@ -1462,7 +1904,7 @@
                 <w:noProof/>
                 <w:webHidden/>
               </w:rPr>
-              <w:t>6</w:t>
+              <w:t>20</w:t>
             </w:r>
             <w:r>
               <w:rPr>
@@ -1484,7 +1926,7 @@
               <w:noProof/>
             </w:rPr>
           </w:pPr>
-          <w:hyperlink w:anchor="_Toc472412562" w:history="1">
+          <w:hyperlink w:anchor="_Toc472587690" w:history="1">
             <w:r>
               <w:rPr>
                 <w:rStyle w:val="a9"/>
@@ -1503,7 +1945,7 @@
                 <w:rStyle w:val="a9"/>
                 <w:noProof/>
               </w:rPr>
-              <w:t>Gradle</w:t>
+              <w:t>App Server</w:t>
             </w:r>
             <w:r>
               <w:rPr>
@@ -1511,7 +1953,22 @@
                 <w:rFonts w:hint="eastAsia"/>
                 <w:noProof/>
               </w:rPr>
-              <w:t>設定</w:t>
+              <w:t>向</w:t>
+            </w:r>
+            <w:r>
+              <w:rPr>
+                <w:rStyle w:val="a9"/>
+                <w:noProof/>
+              </w:rPr>
+              <w:t>FCM</w:t>
+            </w:r>
+            <w:r>
+              <w:rPr>
+                <w:rStyle w:val="a9"/>
+                <w:rFonts w:hint="eastAsia"/>
+                <w:noProof/>
+              </w:rPr>
+              <w:t>發訊息</w:t>
             </w:r>
             <w:r>
               <w:rPr>
@@ -1532,7 +1989,7 @@
                 <w:noProof/>
                 <w:webHidden/>
               </w:rPr>
-              <w:instrText xml:space="preserve"> PAGEREF _Toc472412562 \h </w:instrText>
+              <w:instrText xml:space="preserve"> PAGEREF _Toc472587690 \h </w:instrText>
             </w:r>
             <w:r>
               <w:rPr>
@@ -1552,7 +2009,7 @@
                 <w:noProof/>
                 <w:webHidden/>
               </w:rPr>
-              <w:t>6</w:t>
+              <w:t>21</w:t>
             </w:r>
             <w:r>
               <w:rPr>
@@ -1565,28 +2022,35 @@
         </w:p>
         <w:p>
           <w:pPr>
-            <w:pStyle w:val="21"/>
+            <w:pStyle w:val="31"/>
             <w:tabs>
-              <w:tab w:val="left" w:pos="960"/>
+              <w:tab w:val="left" w:pos="1680"/>
               <w:tab w:val="right" w:leader="dot" w:pos="8296"/>
             </w:tabs>
             <w:rPr>
               <w:noProof/>
             </w:rPr>
           </w:pPr>
-          <w:hyperlink w:anchor="_Toc472412563" w:history="1">
+          <w:hyperlink w:anchor="_Toc472587691" w:history="1">
             <w:r>
               <w:rPr>
                 <w:rStyle w:val="a9"/>
                 <w:noProof/>
               </w:rPr>
-              <w:t>3.</w:t>
+              <w:t>2.1</w:t>
             </w:r>
             <w:r>
               <w:rPr>
                 <w:noProof/>
               </w:rPr>
               <w:tab/>
+            </w:r>
+            <w:r>
+              <w:rPr>
+                <w:rStyle w:val="a9"/>
+                <w:noProof/>
+              </w:rPr>
+              <w:t>App Server</w:t>
             </w:r>
             <w:r>
               <w:rPr>
@@ -1594,14 +2058,7 @@
                 <w:rFonts w:hint="eastAsia"/>
                 <w:noProof/>
               </w:rPr>
-              <w:t>設定</w:t>
-            </w:r>
-            <w:r>
-              <w:rPr>
-                <w:rStyle w:val="a9"/>
-                <w:noProof/>
-              </w:rPr>
-              <w:t>manifest</w:t>
+              <w:t>資料</w:t>
             </w:r>
             <w:r>
               <w:rPr>
@@ -1622,7 +2079,7 @@
                 <w:noProof/>
                 <w:webHidden/>
               </w:rPr>
-              <w:instrText xml:space="preserve"> PAGEREF _Toc472412563 \h </w:instrText>
+              <w:instrText xml:space="preserve"> PAGEREF _Toc472587691 \h </w:instrText>
             </w:r>
             <w:r>
               <w:rPr>
@@ -1642,7 +2099,7 @@
                 <w:noProof/>
                 <w:webHidden/>
               </w:rPr>
-              <w:t>7</w:t>
+              <w:t>22</w:t>
             </w:r>
             <w:r>
               <w:rPr>
@@ -1655,22 +2112,22 @@
         </w:p>
         <w:p>
           <w:pPr>
-            <w:pStyle w:val="21"/>
+            <w:pStyle w:val="31"/>
             <w:tabs>
-              <w:tab w:val="left" w:pos="960"/>
+              <w:tab w:val="left" w:pos="1680"/>
               <w:tab w:val="right" w:leader="dot" w:pos="8296"/>
             </w:tabs>
             <w:rPr>
               <w:noProof/>
             </w:rPr>
           </w:pPr>
-          <w:hyperlink w:anchor="_Toc472412564" w:history="1">
+          <w:hyperlink w:anchor="_Toc472587692" w:history="1">
             <w:r>
               <w:rPr>
                 <w:rStyle w:val="a9"/>
                 <w:noProof/>
               </w:rPr>
-              <w:t>4.</w:t>
+              <w:t>2.2</w:t>
             </w:r>
             <w:r>
               <w:rPr>
@@ -1683,7 +2140,7 @@
                 <w:rStyle w:val="a9"/>
                 <w:noProof/>
               </w:rPr>
-              <w:t>df</w:t>
+              <w:t>Downstream Message</w:t>
             </w:r>
             <w:r>
               <w:rPr>
@@ -1704,7 +2161,7 @@
                 <w:noProof/>
                 <w:webHidden/>
               </w:rPr>
-              <w:instrText xml:space="preserve"> PAGEREF _Toc472412564 \h </w:instrText>
+              <w:instrText xml:space="preserve"> PAGEREF _Toc472587692 \h </w:instrText>
             </w:r>
             <w:r>
               <w:rPr>
@@ -1724,7 +2181,7 @@
                 <w:noProof/>
                 <w:webHidden/>
               </w:rPr>
-              <w:t>8</w:t>
+              <w:t>23</w:t>
             </w:r>
             <w:r>
               <w:rPr>
@@ -1778,7 +2235,7 @@
           <w:rFonts w:ascii="新細明體" w:eastAsia="新細明體" w:hAnsi="新細明體"/>
         </w:rPr>
       </w:pPr>
-      <w:bookmarkStart w:id="0" w:name="_Toc472412550"/>
+      <w:bookmarkStart w:id="0" w:name="_Toc472587673"/>
       <w:r>
         <w:rPr>
           <w:rFonts w:ascii="新細明體" w:eastAsia="新細明體" w:hAnsi="新細明體"/>
@@ -1799,7 +2256,7 @@
           <w:rFonts w:ascii="新細明體" w:eastAsia="新細明體" w:hAnsi="新細明體"/>
         </w:rPr>
       </w:pPr>
-      <w:bookmarkStart w:id="1" w:name="_Toc472412551"/>
+      <w:bookmarkStart w:id="1" w:name="_Toc472587674"/>
       <w:r>
         <w:rPr>
           <w:rFonts w:ascii="新細明體" w:eastAsia="新細明體" w:hAnsi="新細明體"/>
@@ -1890,7 +2347,7 @@
           <w:rFonts w:ascii="新細明體" w:eastAsia="新細明體" w:hAnsi="新細明體"/>
         </w:rPr>
       </w:pPr>
-      <w:bookmarkStart w:id="2" w:name="_Toc472412552"/>
+      <w:bookmarkStart w:id="2" w:name="_Toc472587675"/>
       <w:r>
         <w:rPr>
           <w:rFonts w:ascii="新細明體" w:eastAsia="新細明體" w:hAnsi="新細明體"/>
@@ -2101,7 +2558,7 @@
           <w:rFonts w:ascii="新細明體" w:eastAsia="新細明體" w:hAnsi="新細明體"/>
         </w:rPr>
       </w:pPr>
-      <w:bookmarkStart w:id="3" w:name="_Toc472412553"/>
+      <w:bookmarkStart w:id="3" w:name="_Toc472587676"/>
       <w:r>
         <w:rPr>
           <w:rFonts w:ascii="新細明體" w:eastAsia="新細明體" w:hAnsi="新細明體"/>
@@ -2118,6 +2575,232 @@
           <w:rFonts w:ascii="新細明體" w:eastAsia="新細明體" w:hAnsi="新細明體"/>
         </w:rPr>
       </w:pPr>
+      <w:r>
+        <w:rPr>
+          <w:rFonts w:ascii="新細明體" w:eastAsia="新細明體" w:hAnsi="新細明體"/>
+          <w:noProof/>
+        </w:rPr>
+        <mc:AlternateContent>
+          <mc:Choice Requires="wps">
+            <w:drawing>
+              <wp:anchor distT="0" distB="0" distL="114300" distR="114300" simplePos="0" relativeHeight="251738112" behindDoc="0" locked="0" layoutInCell="1" allowOverlap="1">
+                <wp:simplePos x="0" y="0"/>
+                <wp:positionH relativeFrom="column">
+                  <wp:posOffset>3889858</wp:posOffset>
+                </wp:positionH>
+                <wp:positionV relativeFrom="paragraph">
+                  <wp:posOffset>2101291</wp:posOffset>
+                </wp:positionV>
+                <wp:extent cx="914400" cy="541325"/>
+                <wp:effectExtent l="0" t="0" r="25400" b="11430"/>
+                <wp:wrapNone/>
+                <wp:docPr id="74" name="文字方塊 74"/>
+                <wp:cNvGraphicFramePr/>
+                <a:graphic xmlns:a="http://schemas.openxmlformats.org/drawingml/2006/main">
+                  <a:graphicData uri="http://schemas.microsoft.com/office/word/2010/wordprocessingShape">
+                    <wps:wsp>
+                      <wps:cNvSpPr txBox="1"/>
+                      <wps:spPr>
+                        <a:xfrm>
+                          <a:off x="0" y="0"/>
+                          <a:ext cx="914400" cy="541325"/>
+                        </a:xfrm>
+                        <a:prstGeom prst="rect">
+                          <a:avLst/>
+                        </a:prstGeom>
+                        <a:solidFill>
+                          <a:schemeClr val="lt1"/>
+                        </a:solidFill>
+                        <a:ln w="6350">
+                          <a:solidFill>
+                            <a:prstClr val="black"/>
+                          </a:solidFill>
+                        </a:ln>
+                        <a:effectLst/>
+                      </wps:spPr>
+                      <wps:style>
+                        <a:lnRef idx="0">
+                          <a:schemeClr val="accent1"/>
+                        </a:lnRef>
+                        <a:fillRef idx="0">
+                          <a:schemeClr val="accent1"/>
+                        </a:fillRef>
+                        <a:effectRef idx="0">
+                          <a:schemeClr val="accent1"/>
+                        </a:effectRef>
+                        <a:fontRef idx="minor">
+                          <a:schemeClr val="dk1"/>
+                        </a:fontRef>
+                      </wps:style>
+                      <wps:txbx>
+                        <w:txbxContent>
+                          <w:p>
+                            <w:bookmarkStart w:id="4" w:name="_GoBack"/>
+                            <w:r>
+                              <w:t>把從</w:t>
+                            </w:r>
+                            <w:r>
+                              <w:t>Firebase</w:t>
+                            </w:r>
+                            <w:r>
+                              <w:t>取得的</w:t>
+                            </w:r>
+                            <w:r>
+                              <w:t>token</w:t>
+                            </w:r>
+                            <w:r>
+                              <w:t>，</w:t>
+                            </w:r>
+                          </w:p>
+                          <w:p>
+                            <w:r>
+                              <w:t>寫到</w:t>
+                            </w:r>
+                            <w:r>
+                              <w:t>App Server</w:t>
+                            </w:r>
+                            <w:bookmarkEnd w:id="4"/>
+                          </w:p>
+                        </w:txbxContent>
+                      </wps:txbx>
+                      <wps:bodyPr rot="0" spcFirstLastPara="0" vertOverflow="overflow" horzOverflow="overflow" vert="horz" wrap="none" lIns="91440" tIns="45720" rIns="91440" bIns="45720" numCol="1" spcCol="0" rtlCol="0" fromWordArt="0" anchor="t" anchorCtr="0" forceAA="0" compatLnSpc="1">
+                        <a:prstTxWarp prst="textNoShape">
+                          <a:avLst/>
+                        </a:prstTxWarp>
+                        <a:noAutofit/>
+                      </wps:bodyPr>
+                    </wps:wsp>
+                  </a:graphicData>
+                </a:graphic>
+                <wp14:sizeRelV relativeFrom="margin">
+                  <wp14:pctHeight>0</wp14:pctHeight>
+                </wp14:sizeRelV>
+              </wp:anchor>
+            </w:drawing>
+          </mc:Choice>
+          <mc:Fallback>
+            <w:pict>
+              <v:shapetype id="_x0000_t202" coordsize="21600,21600" o:spt="202" path="m,l,21600r21600,l21600,xe">
+                <v:stroke joinstyle="miter"/>
+                <v:path gradientshapeok="t" o:connecttype="rect"/>
+              </v:shapetype>
+              <v:shape id="文字方塊 74" o:spid="_x0000_s1026" type="#_x0000_t202" style="position:absolute;left:0;text-align:left;margin-left:306.3pt;margin-top:165.45pt;width:1in;height:42.6pt;z-index:251738112;visibility:visible;mso-wrap-style:none;mso-height-percent:0;mso-wrap-distance-left:9pt;mso-wrap-distance-top:0;mso-wrap-distance-right:9pt;mso-wrap-distance-bottom:0;mso-position-horizontal:absolute;mso-position-horizontal-relative:text;mso-position-vertical:absolute;mso-position-vertical-relative:text;mso-height-percent:0;mso-height-relative:margin;v-text-anchor:top" o:gfxdata="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" fillcolor="white [3201]" strokeweight=".5pt">
+                <v:textbox>
+                  <w:txbxContent>
+                    <w:p>
+                      <w:bookmarkStart w:id="5" w:name="_GoBack"/>
+                      <w:r>
+                        <w:t>把從</w:t>
+                      </w:r>
+                      <w:r>
+                        <w:t>Firebase</w:t>
+                      </w:r>
+                      <w:r>
+                        <w:t>取得的</w:t>
+                      </w:r>
+                      <w:r>
+                        <w:t>token</w:t>
+                      </w:r>
+                      <w:r>
+                        <w:t>，</w:t>
+                      </w:r>
+                    </w:p>
+                    <w:p>
+                      <w:r>
+                        <w:t>寫到</w:t>
+                      </w:r>
+                      <w:r>
+                        <w:t>App Server</w:t>
+                      </w:r>
+                      <w:bookmarkEnd w:id="5"/>
+                    </w:p>
+                  </w:txbxContent>
+                </v:textbox>
+              </v:shape>
+            </w:pict>
+          </mc:Fallback>
+        </mc:AlternateContent>
+      </w:r>
+      <w:r>
+        <w:rPr>
+          <w:rFonts w:ascii="新細明體" w:eastAsia="新細明體" w:hAnsi="新細明體"/>
+          <w:noProof/>
+        </w:rPr>
+        <mc:AlternateContent>
+          <mc:Choice Requires="wps">
+            <w:drawing>
+              <wp:anchor distT="0" distB="0" distL="114300" distR="114300" simplePos="0" relativeHeight="251737088" behindDoc="0" locked="0" layoutInCell="1" allowOverlap="1">
+                <wp:simplePos x="0" y="0"/>
+                <wp:positionH relativeFrom="column">
+                  <wp:posOffset>3575304</wp:posOffset>
+                </wp:positionH>
+                <wp:positionV relativeFrom="paragraph">
+                  <wp:posOffset>1143000</wp:posOffset>
+                </wp:positionV>
+                <wp:extent cx="387706" cy="2055140"/>
+                <wp:effectExtent l="0" t="38100" r="69850" b="21590"/>
+                <wp:wrapNone/>
+                <wp:docPr id="73" name="直線單箭頭接點 73"/>
+                <wp:cNvGraphicFramePr/>
+                <a:graphic xmlns:a="http://schemas.openxmlformats.org/drawingml/2006/main">
+                  <a:graphicData uri="http://schemas.microsoft.com/office/word/2010/wordprocessingShape">
+                    <wps:wsp>
+                      <wps:cNvCnPr/>
+                      <wps:spPr>
+                        <a:xfrm flipV="1">
+                          <a:off x="0" y="0"/>
+                          <a:ext cx="387706" cy="2055140"/>
+                        </a:xfrm>
+                        <a:prstGeom prst="straightConnector1">
+                          <a:avLst/>
+                        </a:prstGeom>
+                        <a:ln w="19050">
+                          <a:solidFill>
+                            <a:schemeClr val="tx1"/>
+                          </a:solidFill>
+                          <a:tailEnd type="arrow"/>
+                        </a:ln>
+                      </wps:spPr>
+                      <wps:style>
+                        <a:lnRef idx="1">
+                          <a:schemeClr val="accent1"/>
+                        </a:lnRef>
+                        <a:fillRef idx="0">
+                          <a:schemeClr val="accent1"/>
+                        </a:fillRef>
+                        <a:effectRef idx="0">
+                          <a:schemeClr val="accent1"/>
+                        </a:effectRef>
+                        <a:fontRef idx="minor">
+                          <a:schemeClr val="tx1"/>
+                        </a:fontRef>
+                      </wps:style>
+                      <wps:bodyPr/>
+                    </wps:wsp>
+                  </a:graphicData>
+                </a:graphic>
+                <wp14:sizeRelH relativeFrom="margin">
+                  <wp14:pctWidth>0</wp14:pctWidth>
+                </wp14:sizeRelH>
+                <wp14:sizeRelV relativeFrom="margin">
+                  <wp14:pctHeight>0</wp14:pctHeight>
+                </wp14:sizeRelV>
+              </wp:anchor>
+            </w:drawing>
+          </mc:Choice>
+          <mc:Fallback>
+            <w:pict>
+              <v:shapetype id="_x0000_t32" coordsize="21600,21600" o:spt="32" o:oned="t" path="m,l21600,21600e" filled="f">
+                <v:path arrowok="t" fillok="f" o:connecttype="none"/>
+                <o:lock v:ext="edit" shapetype="t"/>
+              </v:shapetype>
+              <v:shape id="直線單箭頭接點 73" o:spid="_x0000_s1026" type="#_x0000_t32" style="position:absolute;margin-left:281.5pt;margin-top:90pt;width:30.55pt;height:161.8pt;flip:y;z-index:251737088;visibility:visible;mso-wrap-style:square;mso-width-percent:0;mso-height-percent:0;mso-wrap-distance-left:9pt;mso-wrap-distance-top:0;mso-wrap-distance-right:9pt;mso-wrap-distance-bottom:0;mso-position-horizontal:absolute;mso-position-horizontal-relative:text;mso-position-vertical:absolute;mso-position-vertical-relative:text;mso-width-percent:0;mso-height-percent:0;mso-width-relative:margin;mso-height-relative:margin" o:gfxdata="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" strokecolor="black [3213]" strokeweight="1.5pt">
+                <v:stroke endarrow="open"/>
+              </v:shape>
+            </w:pict>
+          </mc:Fallback>
+        </mc:AlternateContent>
+      </w:r>
       <w:r>
         <w:rPr>
           <w:rFonts w:ascii="新細明體" w:eastAsia="新細明體" w:hAnsi="新細明體"/>
@@ -2176,7 +2859,13 @@
         <w:rPr>
           <w:rFonts w:ascii="新細明體" w:eastAsia="新細明體" w:hAnsi="新細明體"/>
         </w:rPr>
-        <w:t>可透過Notifications Console GUI傳送訊息到FCM，然後再傳送訊息給Device</w:t>
+        <w:t>Device會先</w:t>
+      </w:r>
+      <w:r>
+        <w:rPr>
+          <w:rFonts w:ascii="新細明體" w:eastAsia="新細明體" w:hAnsi="新細明體"/>
+        </w:rPr>
+        <w:t>從Firebase中取得token，然後寫到App Server。</w:t>
       </w:r>
     </w:p>
     <w:p>
@@ -2195,7 +2884,92 @@
         <w:rPr>
           <w:rFonts w:ascii="新細明體" w:eastAsia="新細明體" w:hAnsi="新細明體"/>
         </w:rPr>
-        <w:t>可透過自己建立的App Server傳送訊息到FCM，然後再傳送訊息給Device</w:t>
+        <w:t>可透過Notifications Console GUI</w:t>
+      </w:r>
+      <w:r>
+        <w:rPr>
+          <w:rFonts w:ascii="新細明體" w:eastAsia="新細明體" w:hAnsi="新細明體"/>
+        </w:rPr>
+        <w:t>測試</w:t>
+      </w:r>
+      <w:r>
+        <w:rPr>
+          <w:rFonts w:ascii="新細明體" w:eastAsia="新細明體" w:hAnsi="新細明體"/>
+        </w:rPr>
+        <w:t>傳送訊息到FCM，然後再傳送訊息給Device</w:t>
+      </w:r>
+    </w:p>
+    <w:p>
+      <w:pPr>
+        <w:pStyle w:val="a8"/>
+        <w:numPr>
+          <w:ilvl w:val="0"/>
+          <w:numId w:val="6"/>
+        </w:numPr>
+        <w:ind w:leftChars="0"/>
+        <w:rPr>
+          <w:rFonts w:ascii="新細明體" w:eastAsia="新細明體" w:hAnsi="新細明體"/>
+        </w:rPr>
+      </w:pPr>
+      <w:r>
+        <w:rPr>
+          <w:rFonts w:ascii="新細明體" w:eastAsia="新細明體" w:hAnsi="新細明體"/>
+        </w:rPr>
+        <w:t>Device把token寫到App Server後，</w:t>
+      </w:r>
+      <w:r>
+        <w:rPr>
+          <w:rFonts w:ascii="新細明體" w:eastAsia="新細明體" w:hAnsi="新細明體"/>
+        </w:rPr>
+        <w:t>App Server</w:t>
+      </w:r>
+      <w:r>
+        <w:rPr>
+          <w:rFonts w:ascii="新細明體" w:eastAsia="新細明體" w:hAnsi="新細明體"/>
+        </w:rPr>
+        <w:t>可透過</w:t>
+      </w:r>
+      <w:r>
+        <w:rPr>
+          <w:rFonts w:ascii="新細明體" w:eastAsia="新細明體" w:hAnsi="新細明體"/>
+        </w:rPr>
+        <w:t>之前Device</w:t>
+      </w:r>
+      <w:r>
+        <w:rPr>
+          <w:rFonts w:ascii="新細明體" w:eastAsia="新細明體" w:hAnsi="新細明體"/>
+        </w:rPr>
+        <w:t>寫入</w:t>
+      </w:r>
+      <w:r>
+        <w:rPr>
+          <w:rFonts w:ascii="新細明體" w:eastAsia="新細明體" w:hAnsi="新細明體"/>
+        </w:rPr>
+        <w:t>的token</w:t>
+      </w:r>
+      <w:r>
+        <w:rPr>
+          <w:rFonts w:ascii="新細明體" w:eastAsia="新細明體" w:hAnsi="新細明體"/>
+        </w:rPr>
+        <w:t>把</w:t>
+      </w:r>
+      <w:r>
+        <w:rPr>
+          <w:rFonts w:ascii="新細明體" w:eastAsia="新細明體" w:hAnsi="新細明體"/>
+        </w:rPr>
+        <w:t>訊息</w:t>
+      </w:r>
+      <w:r>
+        <w:rPr>
+          <w:rFonts w:ascii="新細明體" w:eastAsia="新細明體" w:hAnsi="新細明體"/>
+        </w:rPr>
+        <w:t>傳</w:t>
+      </w:r>
+      <w:r>
+        <w:rPr>
+          <w:rFonts w:ascii="新細明體" w:eastAsia="新細明體" w:hAnsi="新細明體"/>
+        </w:rPr>
+        <w:t>到FCM，然後再傳送訊息給Device</w:t>
       </w:r>
       <w:r>
         <w:rPr>
@@ -2229,7 +3003,7 @@
           <w:rFonts w:ascii="新細明體" w:eastAsia="新細明體" w:hAnsi="新細明體"/>
         </w:rPr>
       </w:pPr>
-      <w:bookmarkStart w:id="4" w:name="_Toc472412554"/>
+      <w:bookmarkStart w:id="6" w:name="_Toc472587677"/>
       <w:r>
         <w:rPr>
           <w:rFonts w:ascii="新細明體" w:eastAsia="新細明體" w:hAnsi="新細明體"/>
@@ -2237,7 +3011,7 @@
         <w:lastRenderedPageBreak/>
         <w:t>主要功能</w:t>
       </w:r>
-      <w:bookmarkEnd w:id="4"/>
+      <w:bookmarkEnd w:id="6"/>
     </w:p>
     <w:p>
       <w:pPr>
@@ -2250,14 +3024,14 @@
           <w:rFonts w:ascii="新細明體" w:eastAsia="新細明體" w:hAnsi="新細明體"/>
         </w:rPr>
       </w:pPr>
-      <w:bookmarkStart w:id="5" w:name="_Toc472412555"/>
+      <w:bookmarkStart w:id="7" w:name="_Toc472587678"/>
       <w:r>
         <w:rPr>
           <w:rFonts w:ascii="新細明體" w:eastAsia="新細明體" w:hAnsi="新細明體"/>
         </w:rPr>
         <w:t>Send notification messages or data messages</w:t>
       </w:r>
-      <w:bookmarkEnd w:id="5"/>
+      <w:bookmarkEnd w:id="7"/>
     </w:p>
     <w:p>
       <w:pPr>
@@ -2639,15 +3413,29 @@
         </w:rPr>
         <w:t>FCM的message提供多種設定，可以參考</w:t>
       </w:r>
-      <w:hyperlink r:id="rId16" w:history="1">
-        <w:r>
-          <w:rPr>
-            <w:rStyle w:val="a9"/>
-            <w:rFonts w:ascii="新細明體" w:eastAsia="新細明體" w:hAnsi="新細明體"/>
-          </w:rPr>
-          <w:t>https://firebase.google.com/docs/cloud-messaging/concept-options</w:t>
-        </w:r>
-      </w:hyperlink>
+      <w:r>
+        <w:fldChar w:fldCharType="begin"/>
+      </w:r>
+      <w:r>
+        <w:instrText xml:space="preserve"> HYPERLINK "https://firebase.google.com/docs/cloud-messaging/concept-options" </w:instrText>
+      </w:r>
+      <w:r>
+        <w:fldChar w:fldCharType="separate"/>
+      </w:r>
+      <w:r>
+        <w:rPr>
+          <w:rStyle w:val="a9"/>
+          <w:rFonts w:ascii="新細明體" w:eastAsia="新細明體" w:hAnsi="新細明體"/>
+        </w:rPr>
+        <w:t>https://firebase.google.com/docs/cloud-messaging/concept-options</w:t>
+      </w:r>
+      <w:r>
+        <w:rPr>
+          <w:rStyle w:val="a9"/>
+          <w:rFonts w:ascii="新細明體" w:eastAsia="新細明體" w:hAnsi="新細明體"/>
+        </w:rPr>
+        <w:fldChar w:fldCharType="end"/>
+      </w:r>
     </w:p>
     <w:p>
       <w:pPr>
@@ -2667,14 +3455,14 @@
           <w:rFonts w:ascii="新細明體" w:eastAsia="新細明體" w:hAnsi="新細明體"/>
         </w:rPr>
       </w:pPr>
-      <w:bookmarkStart w:id="6" w:name="_Toc472412556"/>
+      <w:bookmarkStart w:id="8" w:name="_Toc472587679"/>
       <w:r>
         <w:rPr>
           <w:rFonts w:ascii="新細明體" w:eastAsia="新細明體" w:hAnsi="新細明體"/>
         </w:rPr>
         <w:t>Versatile message targeting</w:t>
       </w:r>
-      <w:bookmarkEnd w:id="6"/>
+      <w:bookmarkEnd w:id="8"/>
     </w:p>
     <w:p>
       <w:pPr>
@@ -2758,14 +3546,14 @@
           <w:rFonts w:ascii="新細明體" w:eastAsia="新細明體" w:hAnsi="新細明體"/>
         </w:rPr>
       </w:pPr>
-      <w:bookmarkStart w:id="7" w:name="_Toc472412557"/>
+      <w:bookmarkStart w:id="9" w:name="_Toc472587680"/>
       <w:r>
         <w:rPr>
           <w:rFonts w:ascii="新細明體" w:eastAsia="新細明體" w:hAnsi="新細明體"/>
         </w:rPr>
         <w:t>Send messages from client apps</w:t>
       </w:r>
-      <w:bookmarkEnd w:id="7"/>
+      <w:bookmarkEnd w:id="9"/>
     </w:p>
     <w:p>
       <w:pPr>
@@ -2821,7 +3609,7 @@
           <w:rFonts w:ascii="新細明體" w:eastAsia="新細明體" w:hAnsi="新細明體"/>
         </w:rPr>
       </w:pPr>
-      <w:bookmarkStart w:id="8" w:name="_Toc472412558"/>
+      <w:bookmarkStart w:id="10" w:name="_Toc472587681"/>
       <w:r>
         <w:rPr>
           <w:rFonts w:ascii="新細明體" w:eastAsia="新細明體" w:hAnsi="新細明體"/>
@@ -2829,13 +3617,13 @@
         <w:lastRenderedPageBreak/>
         <w:t>建立FCM範例程式</w:t>
       </w:r>
-      <w:bookmarkEnd w:id="8"/>
+      <w:bookmarkEnd w:id="10"/>
     </w:p>
     <w:p>
       <w:r>
         <w:t>範例程式下載</w:t>
       </w:r>
-      <w:hyperlink r:id="rId17" w:history="1">
+      <w:hyperlink r:id="rId16" w:history="1">
         <w:r>
           <w:rPr>
             <w:rStyle w:val="a9"/>
@@ -2852,7 +3640,7 @@
           <w:numId w:val="7"/>
         </w:numPr>
       </w:pPr>
-      <w:bookmarkStart w:id="9" w:name="_Toc472412560"/>
+      <w:bookmarkStart w:id="11" w:name="_Toc472587682"/>
       <w:r>
         <w:t>Firebase</w:t>
       </w:r>
@@ -2860,12 +3648,9 @@
         <w:t>上建立</w:t>
       </w:r>
       <w:r>
-        <w:t>Google</w:t>
-      </w:r>
-      <w:bookmarkEnd w:id="9"/>
-      <w:r>
-        <w:t xml:space="preserve"> Project</w:t>
-      </w:r>
+        <w:t>Google Project</w:t>
+      </w:r>
+      <w:bookmarkEnd w:id="11"/>
     </w:p>
     <w:p>
       <w:r>
@@ -2874,7 +3659,7 @@
       <w:r>
         <w:t xml:space="preserve">Firebase Console: </w:t>
       </w:r>
-      <w:hyperlink r:id="rId18" w:history="1">
+      <w:hyperlink r:id="rId17" w:history="1">
         <w:r>
           <w:rPr>
             <w:rStyle w:val="a9"/>
@@ -3005,7 +3790,7 @@
                     <pic:cNvPicPr/>
                   </pic:nvPicPr>
                   <pic:blipFill>
-                    <a:blip r:embed="rId19"/>
+                    <a:blip r:embed="rId18"/>
                     <a:stretch>
                       <a:fillRect/>
                     </a:stretch>
@@ -3343,7 +4128,7 @@
                     <pic:cNvPicPr/>
                   </pic:nvPicPr>
                   <pic:blipFill>
-                    <a:blip r:embed="rId20"/>
+                    <a:blip r:embed="rId19"/>
                     <a:stretch>
                       <a:fillRect/>
                     </a:stretch>
@@ -3513,7 +4298,7 @@
                     <pic:cNvPicPr/>
                   </pic:nvPicPr>
                   <pic:blipFill>
-                    <a:blip r:embed="rId21"/>
+                    <a:blip r:embed="rId20"/>
                     <a:stretch>
                       <a:fillRect/>
                     </a:stretch>
@@ -3551,6 +4336,7 @@
           <w:noProof/>
         </w:rPr>
       </w:pPr>
+      <w:bookmarkStart w:id="12" w:name="_Toc472587683"/>
       <w:r>
         <w:rPr>
           <w:noProof/>
@@ -3563,6 +4349,7 @@
         </w:rPr>
         <w:t>設定</w:t>
       </w:r>
+      <w:bookmarkEnd w:id="12"/>
     </w:p>
     <w:p>
       <w:pPr>
@@ -3688,7 +4475,7 @@
                     <pic:cNvPicPr/>
                   </pic:nvPicPr>
                   <pic:blipFill>
-                    <a:blip r:embed="rId22"/>
+                    <a:blip r:embed="rId21"/>
                     <a:stretch>
                       <a:fillRect/>
                     </a:stretch>
@@ -3845,7 +4632,7 @@
                     <pic:cNvPicPr/>
                   </pic:nvPicPr>
                   <pic:blipFill>
-                    <a:blip r:embed="rId23"/>
+                    <a:blip r:embed="rId22"/>
                     <a:stretch>
                       <a:fillRect/>
                     </a:stretch>
@@ -3996,7 +4783,7 @@
                     <pic:cNvPicPr/>
                   </pic:nvPicPr>
                   <pic:blipFill>
-                    <a:blip r:embed="rId24"/>
+                    <a:blip r:embed="rId23"/>
                     <a:stretch>
                       <a:fillRect/>
                     </a:stretch>
@@ -4032,17 +4819,24 @@
         </w:numPr>
         <w:ind w:leftChars="0"/>
       </w:pPr>
+      <w:proofErr w:type="gramStart"/>
       <w:r>
         <w:t>會跳轉到</w:t>
       </w:r>
+      <w:proofErr w:type="gramEnd"/>
       <w:r>
         <w:t>Browser</w:t>
       </w:r>
       <w:r>
         <w:t>上，登入</w:t>
       </w:r>
-      <w:r>
-        <w:t xml:space="preserve">google </w:t>
+      <w:proofErr w:type="spellStart"/>
+      <w:r>
+        <w:t>google</w:t>
+      </w:r>
+      <w:proofErr w:type="spellEnd"/>
+      <w:r>
+        <w:t xml:space="preserve"> </w:t>
       </w:r>
       <w:r>
         <w:t>帳號，</w:t>
@@ -4168,7 +4962,7 @@
                     <pic:cNvPicPr/>
                   </pic:nvPicPr>
                   <pic:blipFill>
-                    <a:blip r:embed="rId25"/>
+                    <a:blip r:embed="rId24"/>
                     <a:stretch>
                       <a:fillRect/>
                     </a:stretch>
@@ -4239,7 +5033,7 @@
                     <pic:cNvPicPr/>
                   </pic:nvPicPr>
                   <pic:blipFill>
-                    <a:blip r:embed="rId26"/>
+                    <a:blip r:embed="rId25"/>
                     <a:stretch>
                       <a:fillRect/>
                     </a:stretch>
@@ -4315,7 +5109,15 @@
         <w:t>。本範例是選後者。</w:t>
       </w:r>
       <w:r>
-        <w:t>"FCMDemo"</w:t>
+        <w:t>"</w:t>
+      </w:r>
+      <w:proofErr w:type="spellStart"/>
+      <w:r>
+        <w:t>FCMDemo</w:t>
+      </w:r>
+      <w:proofErr w:type="spellEnd"/>
+      <w:r>
+        <w:t>"</w:t>
       </w:r>
       <w:r>
         <w:t>是剛才在</w:t>
@@ -4592,7 +5394,7 @@
                     <pic:cNvPicPr/>
                   </pic:nvPicPr>
                   <pic:blipFill>
-                    <a:blip r:embed="rId27"/>
+                    <a:blip r:embed="rId26"/>
                     <a:stretch>
                       <a:fillRect/>
                     </a:stretch>
@@ -4743,7 +5545,7 @@
                     <pic:cNvPicPr/>
                   </pic:nvPicPr>
                   <pic:blipFill>
-                    <a:blip r:embed="rId28"/>
+                    <a:blip r:embed="rId27"/>
                     <a:stretch>
                       <a:fillRect/>
                     </a:stretch>
@@ -4794,9 +5596,11 @@
       <w:r>
         <w:t>會自動產生</w:t>
       </w:r>
+      <w:proofErr w:type="spellStart"/>
       <w:r>
         <w:t>google-services.json</w:t>
       </w:r>
+      <w:proofErr w:type="spellEnd"/>
       <w:r>
         <w:t xml:space="preserve"> </w:t>
       </w:r>
@@ -4909,7 +5713,7 @@
                     <pic:cNvPicPr/>
                   </pic:nvPicPr>
                   <pic:blipFill>
-                    <a:blip r:embed="rId29"/>
+                    <a:blip r:embed="rId28"/>
                     <a:stretch>
                       <a:fillRect/>
                     </a:stretch>
@@ -5072,7 +5876,7 @@
                     <pic:cNvPicPr/>
                   </pic:nvPicPr>
                   <pic:blipFill>
-                    <a:blip r:embed="rId30"/>
+                    <a:blip r:embed="rId29"/>
                     <a:stretch>
                       <a:fillRect/>
                     </a:stretch>
@@ -5481,7 +6285,7 @@
                     <pic:cNvPicPr/>
                   </pic:nvPicPr>
                   <pic:blipFill>
-                    <a:blip r:embed="rId31"/>
+                    <a:blip r:embed="rId30"/>
                     <a:stretch>
                       <a:fillRect/>
                     </a:stretch>
@@ -5701,7 +6505,7 @@
                     <pic:cNvPicPr/>
                   </pic:nvPicPr>
                   <pic:blipFill>
-                    <a:blip r:embed="rId32"/>
+                    <a:blip r:embed="rId31"/>
                     <a:stretch>
                       <a:fillRect/>
                     </a:stretch>
@@ -5782,6 +6586,7 @@
         </w:rPr>
         <w:t>層級的</w:t>
       </w:r>
+      <w:proofErr w:type="spellStart"/>
       <w:r>
         <w:rPr>
           <w:b/>
@@ -5789,6 +6594,7 @@
         </w:rPr>
         <w:t>gradle</w:t>
       </w:r>
+      <w:proofErr w:type="spellEnd"/>
       <w:r>
         <w:rPr>
           <w:b/>
@@ -5808,7 +6614,23 @@
           <w:b/>
           <w:color w:val="FF0000"/>
         </w:rPr>
-        <w:t>apply plugin: 'com.google.gms.google-services'</w:t>
+        <w:t>apply plugin: '</w:t>
+      </w:r>
+      <w:proofErr w:type="spellStart"/>
+      <w:r>
+        <w:rPr>
+          <w:b/>
+          <w:color w:val="FF0000"/>
+        </w:rPr>
+        <w:t>com.google.gms.google</w:t>
+      </w:r>
+      <w:proofErr w:type="spellEnd"/>
+      <w:r>
+        <w:rPr>
+          <w:b/>
+          <w:color w:val="FF0000"/>
+        </w:rPr>
+        <w:t>-services'</w:t>
       </w:r>
       <w:r>
         <w:rPr>
@@ -6012,7 +6834,7 @@
                     <pic:cNvPicPr/>
                   </pic:nvPicPr>
                   <pic:blipFill>
-                    <a:blip r:embed="rId33"/>
+                    <a:blip r:embed="rId32"/>
                     <a:stretch>
                       <a:fillRect/>
                     </a:stretch>
@@ -6059,7 +6881,7 @@
           <w:numId w:val="7"/>
         </w:numPr>
       </w:pPr>
-      <w:bookmarkStart w:id="10" w:name="_Toc472412563"/>
+      <w:bookmarkStart w:id="13" w:name="_Toc472587684"/>
       <w:r>
         <w:lastRenderedPageBreak/>
         <w:t>設定</w:t>
@@ -6067,7 +6889,7 @@
       <w:r>
         <w:t>manifest</w:t>
       </w:r>
-      <w:bookmarkEnd w:id="10"/>
+      <w:bookmarkEnd w:id="13"/>
     </w:p>
     <w:p>
       <w:pPr>
@@ -6190,7 +7012,7 @@
                     <pic:cNvPicPr/>
                   </pic:nvPicPr>
                   <pic:blipFill>
-                    <a:blip r:embed="rId34"/>
+                    <a:blip r:embed="rId33"/>
                     <a:stretch>
                       <a:fillRect/>
                     </a:stretch>
@@ -6424,7 +7246,7 @@
                     <pic:cNvPicPr/>
                   </pic:nvPicPr>
                   <pic:blipFill>
-                    <a:blip r:embed="rId35"/>
+                    <a:blip r:embed="rId34"/>
                     <a:stretch>
                       <a:fillRect/>
                     </a:stretch>
@@ -6575,7 +7397,7 @@
                     <pic:cNvPicPr/>
                   </pic:nvPicPr>
                   <pic:blipFill>
-                    <a:blip r:embed="rId36"/>
+                    <a:blip r:embed="rId35"/>
                     <a:stretch>
                       <a:fillRect/>
                     </a:stretch>
@@ -6612,7 +7434,7 @@
           <w:numId w:val="7"/>
         </w:numPr>
       </w:pPr>
-      <w:bookmarkStart w:id="11" w:name="_Toc472412564"/>
+      <w:bookmarkStart w:id="14" w:name="_Toc472587685"/>
       <w:r>
         <w:lastRenderedPageBreak/>
         <w:t>透過</w:t>
@@ -6620,9 +7442,15 @@
       <w:r>
         <w:t>Firebase Console</w:t>
       </w:r>
-      <w:r>
-        <w:t>送推播訊息</w:t>
-      </w:r>
+      <w:proofErr w:type="gramStart"/>
+      <w:r>
+        <w:t>送推播</w:t>
+      </w:r>
+      <w:proofErr w:type="gramEnd"/>
+      <w:r>
+        <w:t>訊息</w:t>
+      </w:r>
+      <w:bookmarkEnd w:id="14"/>
     </w:p>
     <w:p>
       <w:pPr>
@@ -6645,7 +7473,7 @@
         <w:pStyle w:val="a8"/>
         <w:ind w:leftChars="0" w:left="840"/>
       </w:pPr>
-      <w:hyperlink r:id="rId37" w:history="1">
+      <w:hyperlink r:id="rId36" w:history="1">
         <w:r>
           <w:rPr>
             <w:rStyle w:val="a9"/>
@@ -6784,7 +7612,7 @@
                     <pic:cNvPicPr/>
                   </pic:nvPicPr>
                   <pic:blipFill>
-                    <a:blip r:embed="rId38"/>
+                    <a:blip r:embed="rId37"/>
                     <a:stretch>
                       <a:fillRect/>
                     </a:stretch>
@@ -6938,7 +7766,7 @@
                     <pic:cNvPicPr/>
                   </pic:nvPicPr>
                   <pic:blipFill>
-                    <a:blip r:embed="rId39"/>
+                    <a:blip r:embed="rId38"/>
                     <a:stretch>
                       <a:fillRect/>
                     </a:stretch>
@@ -7093,7 +7921,7 @@
                     <pic:cNvPicPr/>
                   </pic:nvPicPr>
                   <pic:blipFill>
-                    <a:blip r:embed="rId40"/>
+                    <a:blip r:embed="rId39"/>
                     <a:stretch>
                       <a:fillRect/>
                     </a:stretch>
@@ -7511,7 +8339,7 @@
                     <pic:cNvPicPr/>
                   </pic:nvPicPr>
                   <pic:blipFill>
-                    <a:blip r:embed="rId41"/>
+                    <a:blip r:embed="rId40"/>
                     <a:stretch>
                       <a:fillRect/>
                     </a:stretch>
@@ -7668,7 +8496,7 @@
                     <pic:cNvPicPr/>
                   </pic:nvPicPr>
                   <pic:blipFill>
-                    <a:blip r:embed="rId42"/>
+                    <a:blip r:embed="rId41"/>
                     <a:stretch>
                       <a:fillRect/>
                     </a:stretch>
@@ -7813,7 +8641,7 @@
                     <pic:cNvPicPr/>
                   </pic:nvPicPr>
                   <pic:blipFill>
-                    <a:blip r:embed="rId43"/>
+                    <a:blip r:embed="rId42"/>
                     <a:stretch>
                       <a:fillRect/>
                     </a:stretch>
@@ -7834,7 +8662,6 @@
         </w:drawing>
       </w:r>
     </w:p>
-    <w:bookmarkEnd w:id="11"/>
     <w:p>
       <w:pPr>
         <w:pStyle w:val="a8"/>
@@ -7857,10 +8684,12 @@
           <w:numId w:val="2"/>
         </w:numPr>
       </w:pPr>
+      <w:bookmarkStart w:id="15" w:name="_Toc472587686"/>
       <w:r>
         <w:lastRenderedPageBreak/>
         <w:t>App Server</w:t>
       </w:r>
+      <w:bookmarkEnd w:id="15"/>
     </w:p>
     <w:p>
       <w:r>
@@ -7868,6 +8697,286 @@
       </w:r>
       <w:r>
         <w:t xml:space="preserve">: </w:t>
+      </w:r>
+      <w:hyperlink r:id="rId43" w:history="1">
+        <w:r>
+          <w:rPr>
+            <w:rStyle w:val="a9"/>
+          </w:rPr>
+          <w:t>https://firebase.google.com/docs/cloud-messaging/server</w:t>
+        </w:r>
+      </w:hyperlink>
+    </w:p>
+    <w:p>
+      <w:pPr>
+        <w:pStyle w:val="2"/>
+        <w:numPr>
+          <w:ilvl w:val="0"/>
+          <w:numId w:val="8"/>
+        </w:numPr>
+      </w:pPr>
+      <w:bookmarkStart w:id="16" w:name="_Toc472587687"/>
+      <w:r>
+        <w:t>使用</w:t>
+      </w:r>
+      <w:r>
+        <w:t>Protocol</w:t>
+      </w:r>
+      <w:bookmarkEnd w:id="16"/>
+    </w:p>
+    <w:p>
+      <w:pPr>
+        <w:ind w:left="390"/>
+      </w:pPr>
+      <w:r>
+        <w:t>FCM</w:t>
+      </w:r>
+      <w:r>
+        <w:t>提供了</w:t>
+      </w:r>
+      <w:r>
+        <w:t>HTTP</w:t>
+      </w:r>
+      <w:r>
+        <w:t>與</w:t>
+      </w:r>
+      <w:r>
+        <w:t>XMPP</w:t>
+      </w:r>
+      <w:r>
+        <w:t>二種</w:t>
+      </w:r>
+      <w:r>
+        <w:t>protocol</w:t>
+      </w:r>
+      <w:r>
+        <w:t>。</w:t>
+      </w:r>
+    </w:p>
+    <w:p>
+      <w:pPr>
+        <w:pStyle w:val="3"/>
+        <w:numPr>
+          <w:ilvl w:val="1"/>
+          <w:numId w:val="8"/>
+        </w:numPr>
+      </w:pPr>
+      <w:bookmarkStart w:id="17" w:name="_Toc472587688"/>
+      <w:r>
+        <w:t>HTTP protocol</w:t>
+      </w:r>
+      <w:bookmarkEnd w:id="17"/>
+    </w:p>
+    <w:p>
+      <w:pPr>
+        <w:pStyle w:val="a8"/>
+        <w:numPr>
+          <w:ilvl w:val="0"/>
+          <w:numId w:val="6"/>
+        </w:numPr>
+        <w:ind w:leftChars="0"/>
+      </w:pPr>
+      <w:r>
+        <w:t>只有提供</w:t>
+      </w:r>
+      <w:r>
+        <w:t>Downstream</w:t>
+      </w:r>
+      <w:r>
+        <w:t xml:space="preserve"> (cloud-to-device)</w:t>
+      </w:r>
+    </w:p>
+    <w:p>
+      <w:pPr>
+        <w:pStyle w:val="a8"/>
+        <w:numPr>
+          <w:ilvl w:val="0"/>
+          <w:numId w:val="6"/>
+        </w:numPr>
+        <w:ind w:leftChars="0"/>
+      </w:pPr>
+      <w:r>
+        <w:t>資料最大為</w:t>
+      </w:r>
+      <w:r>
+        <w:t>4Kb</w:t>
+      </w:r>
+    </w:p>
+    <w:p>
+      <w:pPr>
+        <w:pStyle w:val="a8"/>
+        <w:numPr>
+          <w:ilvl w:val="0"/>
+          <w:numId w:val="6"/>
+        </w:numPr>
+        <w:ind w:leftChars="0"/>
+      </w:pPr>
+      <w:r>
+        <w:t>資料格式為</w:t>
+      </w:r>
+      <w:r>
+        <w:t>JSON</w:t>
+      </w:r>
+    </w:p>
+    <w:p>
+      <w:pPr>
+        <w:pStyle w:val="3"/>
+        <w:numPr>
+          <w:ilvl w:val="1"/>
+          <w:numId w:val="8"/>
+        </w:numPr>
+      </w:pPr>
+      <w:bookmarkStart w:id="18" w:name="_Toc472587689"/>
+      <w:r>
+        <w:t>XMPP</w:t>
+      </w:r>
+      <w:r>
+        <w:t xml:space="preserve"> protocol</w:t>
+      </w:r>
+      <w:bookmarkEnd w:id="18"/>
+    </w:p>
+    <w:p>
+      <w:pPr>
+        <w:pStyle w:val="a8"/>
+        <w:numPr>
+          <w:ilvl w:val="0"/>
+          <w:numId w:val="6"/>
+        </w:numPr>
+        <w:ind w:leftChars="0"/>
+      </w:pPr>
+      <w:r>
+        <w:t>提供</w:t>
+      </w:r>
+      <w:r>
+        <w:t xml:space="preserve">Downstream (cloud-to-device) </w:t>
+      </w:r>
+      <w:r>
+        <w:t>與</w:t>
+      </w:r>
+      <w:r>
+        <w:t>Upstream (device-to-cloud)</w:t>
+      </w:r>
+    </w:p>
+    <w:p>
+      <w:pPr>
+        <w:pStyle w:val="a8"/>
+        <w:numPr>
+          <w:ilvl w:val="0"/>
+          <w:numId w:val="6"/>
+        </w:numPr>
+        <w:ind w:leftChars="0"/>
+      </w:pPr>
+      <w:r>
+        <w:t>資料最大為</w:t>
+      </w:r>
+      <w:r>
+        <w:t>4Kb</w:t>
+      </w:r>
+    </w:p>
+    <w:p>
+      <w:pPr>
+        <w:pStyle w:val="a8"/>
+        <w:numPr>
+          <w:ilvl w:val="0"/>
+          <w:numId w:val="6"/>
+        </w:numPr>
+        <w:ind w:leftChars="0"/>
+      </w:pPr>
+      <w:r>
+        <w:t>JSON</w:t>
+      </w:r>
+      <w:r>
+        <w:t>格式封裝為</w:t>
+      </w:r>
+      <w:r>
+        <w:t xml:space="preserve">XMPP </w:t>
+      </w:r>
+      <w:r>
+        <w:t>訊息。</w:t>
+      </w:r>
+    </w:p>
+    <w:p>
+      <w:pPr>
+        <w:widowControl/>
+      </w:pPr>
+    </w:p>
+    <w:p>
+      <w:pPr>
+        <w:widowControl/>
+        <w:rPr>
+          <w:b/>
+          <w:color w:val="FF0000"/>
+        </w:rPr>
+      </w:pPr>
+      <w:r>
+        <w:rPr>
+          <w:b/>
+          <w:color w:val="FF0000"/>
+        </w:rPr>
+        <w:t>以下範例是使用</w:t>
+      </w:r>
+      <w:r>
+        <w:rPr>
+          <w:b/>
+          <w:color w:val="FF0000"/>
+        </w:rPr>
+        <w:t>HTTP protocol</w:t>
+      </w:r>
+    </w:p>
+    <w:p>
+      <w:pPr>
+        <w:widowControl/>
+        <w:rPr>
+          <w:b/>
+          <w:color w:val="FF0000"/>
+        </w:rPr>
+      </w:pPr>
+      <w:r>
+        <w:rPr>
+          <w:b/>
+          <w:color w:val="FF0000"/>
+        </w:rPr>
+        <w:br w:type="page"/>
+      </w:r>
+    </w:p>
+    <w:p>
+      <w:pPr>
+        <w:pStyle w:val="2"/>
+        <w:numPr>
+          <w:ilvl w:val="0"/>
+          <w:numId w:val="8"/>
+        </w:numPr>
+      </w:pPr>
+      <w:r>
+        <w:lastRenderedPageBreak/>
+        <w:t xml:space="preserve"> </w:t>
+      </w:r>
+      <w:bookmarkStart w:id="19" w:name="_Toc472587690"/>
+      <w:r>
+        <w:t>App Server</w:t>
+      </w:r>
+      <w:r>
+        <w:t>向</w:t>
+      </w:r>
+      <w:r>
+        <w:t>FCM</w:t>
+      </w:r>
+      <w:r>
+        <w:t>發訊息</w:t>
+      </w:r>
+      <w:bookmarkEnd w:id="19"/>
+    </w:p>
+    <w:p>
+      <w:pPr>
+        <w:pStyle w:val="a8"/>
+        <w:numPr>
+          <w:ilvl w:val="0"/>
+          <w:numId w:val="6"/>
+        </w:numPr>
+        <w:ind w:leftChars="0"/>
+      </w:pPr>
+      <w:r>
+        <w:t>參考</w:t>
       </w:r>
       <w:hyperlink r:id="rId44" w:history="1">
         <w:r>
@@ -7880,46 +8989,167 @@
     </w:p>
     <w:p>
       <w:pPr>
-        <w:pStyle w:val="2"/>
+        <w:pStyle w:val="a8"/>
         <w:numPr>
           <w:ilvl w:val="0"/>
-          <w:numId w:val="8"/>
+          <w:numId w:val="6"/>
         </w:numPr>
-      </w:pPr>
-      <w:r>
-        <w:t>使用</w:t>
-      </w:r>
-      <w:r>
-        <w:t>Protocol</w:t>
-      </w:r>
-    </w:p>
-    <w:p>
-      <w:pPr>
-        <w:ind w:left="390"/>
-      </w:pPr>
-      <w:r>
-        <w:t>FCM</w:t>
-      </w:r>
-      <w:r>
-        <w:t>提供了</w:t>
-      </w:r>
-      <w:r>
-        <w:t>HTTP</w:t>
-      </w:r>
-      <w:r>
-        <w:t>與</w:t>
-      </w:r>
-      <w:r>
-        <w:t>XMPP</w:t>
-      </w:r>
-      <w:r>
-        <w:t>二種</w:t>
-      </w:r>
-      <w:r>
-        <w:t>protocol</w:t>
-      </w:r>
-      <w:r>
-        <w:t>。</w:t>
+        <w:ind w:leftChars="0"/>
+      </w:pPr>
+      <w:r>
+        <w:t xml:space="preserve">App Server </w:t>
+      </w:r>
+      <w:r>
+        <w:t>可以發送</w:t>
+      </w:r>
+    </w:p>
+    <w:p>
+      <w:pPr>
+        <w:pStyle w:val="a8"/>
+        <w:numPr>
+          <w:ilvl w:val="1"/>
+          <w:numId w:val="6"/>
+        </w:numPr>
+        <w:ind w:leftChars="0"/>
+      </w:pPr>
+      <w:r>
+        <w:t>Downstream Message</w:t>
+      </w:r>
+    </w:p>
+    <w:p>
+      <w:pPr>
+        <w:pStyle w:val="a8"/>
+        <w:numPr>
+          <w:ilvl w:val="2"/>
+          <w:numId w:val="6"/>
+        </w:numPr>
+        <w:ind w:leftChars="0"/>
+      </w:pPr>
+      <w:r>
+        <w:t>一般</w:t>
+      </w:r>
+      <w:r>
+        <w:t>Message</w:t>
+      </w:r>
+    </w:p>
+    <w:p>
+      <w:pPr>
+        <w:pStyle w:val="a8"/>
+        <w:ind w:leftChars="0" w:left="1920"/>
+      </w:pPr>
+      <w:hyperlink r:id="rId45" w:history="1">
+        <w:r>
+          <w:rPr>
+            <w:rStyle w:val="a9"/>
+          </w:rPr>
+          <w:t>https://firebase.google.com/docs/cloud-messaging/send-message</w:t>
+        </w:r>
+      </w:hyperlink>
+    </w:p>
+    <w:p>
+      <w:pPr>
+        <w:pStyle w:val="a8"/>
+        <w:ind w:leftChars="0" w:left="1920"/>
+      </w:pPr>
+    </w:p>
+    <w:p>
+      <w:pPr>
+        <w:pStyle w:val="a8"/>
+        <w:numPr>
+          <w:ilvl w:val="2"/>
+          <w:numId w:val="6"/>
+        </w:numPr>
+        <w:ind w:leftChars="0"/>
+      </w:pPr>
+      <w:r>
+        <w:t>Topic Message</w:t>
+      </w:r>
+    </w:p>
+    <w:p>
+      <w:pPr>
+        <w:pStyle w:val="a8"/>
+        <w:ind w:leftChars="0" w:left="1920"/>
+      </w:pPr>
+      <w:hyperlink r:id="rId46" w:history="1">
+        <w:r>
+          <w:rPr>
+            <w:rStyle w:val="a9"/>
+          </w:rPr>
+          <w:t>https://firebase.google.com/docs/cloud-messaging/android/topic-messaging</w:t>
+        </w:r>
+      </w:hyperlink>
+    </w:p>
+    <w:p>
+      <w:pPr>
+        <w:pStyle w:val="a8"/>
+        <w:ind w:leftChars="0" w:left="1920"/>
+      </w:pPr>
+    </w:p>
+    <w:p>
+      <w:pPr>
+        <w:pStyle w:val="a8"/>
+        <w:numPr>
+          <w:ilvl w:val="2"/>
+          <w:numId w:val="6"/>
+        </w:numPr>
+        <w:ind w:leftChars="0"/>
+      </w:pPr>
+      <w:r>
+        <w:t>Device groups</w:t>
+      </w:r>
+    </w:p>
+    <w:p>
+      <w:pPr>
+        <w:pStyle w:val="a8"/>
+        <w:ind w:leftChars="0" w:left="1920"/>
+      </w:pPr>
+      <w:hyperlink r:id="rId47" w:history="1">
+        <w:r>
+          <w:rPr>
+            <w:rStyle w:val="a9"/>
+          </w:rPr>
+          <w:t>https://firebase.google.com/docs/cloud-messaging/android/device-group</w:t>
+        </w:r>
+      </w:hyperlink>
+    </w:p>
+    <w:p>
+      <w:pPr>
+        <w:pStyle w:val="a8"/>
+        <w:ind w:leftChars="0" w:left="1920"/>
+      </w:pPr>
+    </w:p>
+    <w:p>
+      <w:pPr>
+        <w:pStyle w:val="a8"/>
+        <w:numPr>
+          <w:ilvl w:val="1"/>
+          <w:numId w:val="6"/>
+        </w:numPr>
+        <w:ind w:leftChars="0"/>
+      </w:pPr>
+      <w:r>
+        <w:t>Upstream Message</w:t>
+      </w:r>
+    </w:p>
+    <w:p>
+      <w:pPr>
+        <w:ind w:left="1440"/>
+      </w:pPr>
+      <w:hyperlink r:id="rId48" w:history="1">
+        <w:r>
+          <w:rPr>
+            <w:rStyle w:val="a9"/>
+          </w:rPr>
+          <w:t>https://firebase.google.com/docs/cloud-messaging/android/upstream</w:t>
+        </w:r>
+      </w:hyperlink>
+    </w:p>
+    <w:p>
+      <w:pPr>
+        <w:widowControl/>
+      </w:pPr>
+      <w:r>
+        <w:br w:type="page"/>
       </w:r>
     </w:p>
     <w:p>
@@ -7930,9 +9160,15 @@
           <w:numId w:val="8"/>
         </w:numPr>
       </w:pPr>
-      <w:r>
-        <w:t>HTTP protocol</w:t>
-      </w:r>
+      <w:bookmarkStart w:id="20" w:name="_Toc472587691"/>
+      <w:r>
+        <w:lastRenderedPageBreak/>
+        <w:t>App Server</w:t>
+      </w:r>
+      <w:r>
+        <w:t>資料</w:t>
+      </w:r>
+      <w:bookmarkEnd w:id="20"/>
     </w:p>
     <w:p>
       <w:pPr>
@@ -7942,198 +9178,6 @@
           <w:numId w:val="6"/>
         </w:numPr>
         <w:ind w:leftChars="0"/>
-      </w:pPr>
-      <w:r>
-        <w:t>只有提供</w:t>
-      </w:r>
-      <w:r>
-        <w:t>Downstream</w:t>
-      </w:r>
-      <w:r>
-        <w:t xml:space="preserve"> (cloud-to-device)</w:t>
-      </w:r>
-    </w:p>
-    <w:p>
-      <w:pPr>
-        <w:pStyle w:val="a8"/>
-        <w:numPr>
-          <w:ilvl w:val="0"/>
-          <w:numId w:val="6"/>
-        </w:numPr>
-        <w:ind w:leftChars="0"/>
-      </w:pPr>
-      <w:r>
-        <w:t>資料最大為</w:t>
-      </w:r>
-      <w:r>
-        <w:t>4Kb</w:t>
-      </w:r>
-    </w:p>
-    <w:p>
-      <w:pPr>
-        <w:pStyle w:val="a8"/>
-        <w:numPr>
-          <w:ilvl w:val="0"/>
-          <w:numId w:val="6"/>
-        </w:numPr>
-        <w:ind w:leftChars="0"/>
-      </w:pPr>
-      <w:r>
-        <w:t>資料格式為</w:t>
-      </w:r>
-      <w:r>
-        <w:t>JSON</w:t>
-      </w:r>
-    </w:p>
-    <w:p>
-      <w:pPr>
-        <w:pStyle w:val="3"/>
-        <w:numPr>
-          <w:ilvl w:val="1"/>
-          <w:numId w:val="8"/>
-        </w:numPr>
-      </w:pPr>
-      <w:r>
-        <w:t>XMPP</w:t>
-      </w:r>
-      <w:r>
-        <w:t xml:space="preserve"> protocol</w:t>
-      </w:r>
-    </w:p>
-    <w:p>
-      <w:pPr>
-        <w:pStyle w:val="a8"/>
-        <w:numPr>
-          <w:ilvl w:val="0"/>
-          <w:numId w:val="6"/>
-        </w:numPr>
-        <w:ind w:leftChars="0"/>
-      </w:pPr>
-      <w:r>
-        <w:t>提供</w:t>
-      </w:r>
-      <w:r>
-        <w:t xml:space="preserve">Downstream (cloud-to-device) </w:t>
-      </w:r>
-      <w:r>
-        <w:t>與</w:t>
-      </w:r>
-      <w:r>
-        <w:t>Upstream (device-to-cloud)</w:t>
-      </w:r>
-    </w:p>
-    <w:p>
-      <w:pPr>
-        <w:pStyle w:val="a8"/>
-        <w:numPr>
-          <w:ilvl w:val="0"/>
-          <w:numId w:val="6"/>
-        </w:numPr>
-        <w:ind w:leftChars="0"/>
-      </w:pPr>
-      <w:r>
-        <w:t>資料最大為</w:t>
-      </w:r>
-      <w:r>
-        <w:t>4Kb</w:t>
-      </w:r>
-    </w:p>
-    <w:p>
-      <w:pPr>
-        <w:pStyle w:val="a8"/>
-        <w:numPr>
-          <w:ilvl w:val="0"/>
-          <w:numId w:val="6"/>
-        </w:numPr>
-        <w:ind w:leftChars="0"/>
-      </w:pPr>
-      <w:r>
-        <w:t>JSON</w:t>
-      </w:r>
-      <w:r>
-        <w:t>格式封裝為</w:t>
-      </w:r>
-      <w:r>
-        <w:t xml:space="preserve">XMPP </w:t>
-      </w:r>
-      <w:r>
-        <w:t>訊息。</w:t>
-      </w:r>
-    </w:p>
-    <w:p>
-      <w:pPr>
-        <w:widowControl/>
-      </w:pPr>
-    </w:p>
-    <w:p>
-      <w:pPr>
-        <w:widowControl/>
-        <w:rPr>
-          <w:b/>
-          <w:color w:val="FF0000"/>
-        </w:rPr>
-      </w:pPr>
-      <w:r>
-        <w:rPr>
-          <w:b/>
-          <w:color w:val="FF0000"/>
-        </w:rPr>
-        <w:t>以下範例是使用</w:t>
-      </w:r>
-      <w:r>
-        <w:rPr>
-          <w:b/>
-          <w:color w:val="FF0000"/>
-        </w:rPr>
-        <w:t>HTTP protocol</w:t>
-      </w:r>
-    </w:p>
-    <w:p>
-      <w:pPr>
-        <w:widowControl/>
-        <w:rPr>
-          <w:b/>
-          <w:color w:val="FF0000"/>
-        </w:rPr>
-      </w:pPr>
-      <w:r>
-        <w:rPr>
-          <w:b/>
-          <w:color w:val="FF0000"/>
-        </w:rPr>
-        <w:br w:type="page"/>
-      </w:r>
-    </w:p>
-    <w:p>
-      <w:pPr>
-        <w:pStyle w:val="2"/>
-        <w:numPr>
-          <w:ilvl w:val="0"/>
-          <w:numId w:val="8"/>
-        </w:numPr>
-      </w:pPr>
-      <w:r>
-        <w:lastRenderedPageBreak/>
-        <w:t xml:space="preserve"> App Server</w:t>
-      </w:r>
-      <w:r>
-        <w:t>向</w:t>
-      </w:r>
-      <w:r>
-        <w:t>FCM</w:t>
-      </w:r>
-      <w:r>
-        <w:t>發訊息</w:t>
-      </w:r>
-    </w:p>
-    <w:p>
-      <w:pPr>
-        <w:pStyle w:val="a8"/>
-        <w:numPr>
-          <w:ilvl w:val="0"/>
-          <w:numId w:val="6"/>
-        </w:numPr>
-        <w:ind w:leftChars="0"/>
         <w:rPr>
           <w:rStyle w:val="a9"/>
           <w:color w:val="auto"/>
@@ -8143,7 +9187,7 @@
       <w:r>
         <w:t xml:space="preserve">URL: </w:t>
       </w:r>
-      <w:hyperlink r:id="rId45" w:history="1">
+      <w:hyperlink r:id="rId49" w:history="1">
         <w:r>
           <w:rPr>
             <w:rStyle w:val="a9"/>
@@ -8202,7 +9246,7 @@
         <mc:AlternateContent>
           <mc:Choice Requires="wps">
             <w:drawing>
-              <wp:anchor distT="0" distB="0" distL="114300" distR="114300" simplePos="0" relativeHeight="251734016" behindDoc="0" locked="0" layoutInCell="1" allowOverlap="1" wp14:anchorId="659B73CD" wp14:editId="17B672B7">
+              <wp:anchor distT="0" distB="0" distL="114300" distR="114300" simplePos="0" relativeHeight="251734016" behindDoc="0" locked="0" layoutInCell="1" allowOverlap="1" wp14:anchorId="5A791493" wp14:editId="72173AAB">
                 <wp:simplePos x="0" y="0"/>
                 <wp:positionH relativeFrom="column">
                   <wp:posOffset>2382926</wp:posOffset>
@@ -8280,7 +9324,7 @@
           <w:noProof/>
         </w:rPr>
         <w:drawing>
-          <wp:inline distT="0" distB="0" distL="0" distR="0" wp14:anchorId="4D5B97E4" wp14:editId="4DDEF59F">
+          <wp:inline distT="0" distB="0" distL="0" distR="0" wp14:anchorId="0032A836" wp14:editId="326BDD49">
             <wp:extent cx="2128723" cy="2300394"/>
             <wp:effectExtent l="0" t="0" r="5080" b="5080"/>
             <wp:docPr id="66" name="圖片 66"/>
@@ -8295,7 +9339,7 @@
                     <pic:cNvPicPr/>
                   </pic:nvPicPr>
                   <pic:blipFill>
-                    <a:blip r:embed="rId46"/>
+                    <a:blip r:embed="rId50"/>
                     <a:stretch>
                       <a:fillRect/>
                     </a:stretch>
@@ -8353,13 +9397,18 @@
         <w:rPr>
           <w:rFonts w:hint="eastAsia"/>
         </w:rPr>
-        <w:t>伺服器金鑰</w:t>
-      </w:r>
-      <w:r>
-        <w:t>"</w:t>
-      </w:r>
-      <w:r>
-        <w:t xml:space="preserve"> (Server API Key)</w:t>
+        <w:t>伺服器金</w:t>
+      </w:r>
+      <w:proofErr w:type="gramStart"/>
+      <w:r>
+        <w:rPr>
+          <w:rFonts w:hint="eastAsia"/>
+        </w:rPr>
+        <w:t>鑰</w:t>
+      </w:r>
+      <w:proofErr w:type="gramEnd"/>
+      <w:r>
+        <w:t>" (Server API Key)</w:t>
       </w:r>
     </w:p>
     <w:p>
@@ -8373,7 +9422,7 @@
         <mc:AlternateContent>
           <mc:Choice Requires="wps">
             <w:drawing>
-              <wp:anchor distT="0" distB="0" distL="114300" distR="114300" simplePos="0" relativeHeight="251738112" behindDoc="0" locked="0" layoutInCell="1" allowOverlap="1" wp14:anchorId="212F2718" wp14:editId="28FB862F">
+              <wp:anchor distT="0" distB="0" distL="114300" distR="114300" simplePos="0" relativeHeight="251736064" behindDoc="0" locked="0" layoutInCell="1" allowOverlap="1" wp14:anchorId="6F14FFCD" wp14:editId="13A6523D">
                 <wp:simplePos x="0" y="0"/>
                 <wp:positionH relativeFrom="column">
                   <wp:posOffset>2968142</wp:posOffset>
@@ -8441,7 +9490,7 @@
           </mc:Choice>
           <mc:Fallback>
             <w:pict>
-              <v:rect id="矩形 70" o:spid="_x0000_s1026" style="position:absolute;margin-left:233.7pt;margin-top:75.6pt;width:120.95pt;height:35.7pt;z-index:251738112;visibility:visible;mso-wrap-style:square;mso-width-percent:0;mso-height-percent:0;mso-wrap-distance-left:9pt;mso-wrap-distance-top:0;mso-wrap-distance-right:9pt;mso-wrap-distance-bottom:0;mso-position-horizontal:absolute;mso-position-horizontal-relative:text;mso-position-vertical:absolute;mso-position-vertical-relative:text;mso-width-percent:0;mso-height-percent:0;mso-width-relative:margin;mso-height-relative:margin;v-text-anchor:middle" o:gfxdata="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" filled="f" strokecolor="red" strokeweight="2pt"/>
+              <v:rect id="矩形 70" o:spid="_x0000_s1026" style="position:absolute;margin-left:233.7pt;margin-top:75.6pt;width:120.95pt;height:35.7pt;z-index:251736064;visibility:visible;mso-wrap-style:square;mso-width-percent:0;mso-height-percent:0;mso-wrap-distance-left:9pt;mso-wrap-distance-top:0;mso-wrap-distance-right:9pt;mso-wrap-distance-bottom:0;mso-position-horizontal:absolute;mso-position-horizontal-relative:text;mso-position-vertical:absolute;mso-position-vertical-relative:text;mso-width-percent:0;mso-height-percent:0;mso-width-relative:margin;mso-height-relative:margin;v-text-anchor:middle" o:gfxdata="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" filled="f" strokecolor="red" strokeweight="2pt"/>
             </w:pict>
           </mc:Fallback>
         </mc:AlternateContent>
@@ -8453,7 +9502,7 @@
         <mc:AlternateContent>
           <mc:Choice Requires="wps">
             <w:drawing>
-              <wp:anchor distT="0" distB="0" distL="114300" distR="114300" simplePos="0" relativeHeight="251736064" behindDoc="0" locked="0" layoutInCell="1" allowOverlap="1" wp14:anchorId="3995C744" wp14:editId="420A4821">
+              <wp:anchor distT="0" distB="0" distL="114300" distR="114300" simplePos="0" relativeHeight="251735040" behindDoc="0" locked="0" layoutInCell="1" allowOverlap="1" wp14:anchorId="6EAD9DE3" wp14:editId="158F025B">
                 <wp:simplePos x="0" y="0"/>
                 <wp:positionH relativeFrom="column">
                   <wp:posOffset>1922069</wp:posOffset>
@@ -8521,7 +9570,7 @@
           </mc:Choice>
           <mc:Fallback>
             <w:pict>
-              <v:rect id="矩形 69" o:spid="_x0000_s1026" style="position:absolute;margin-left:151.35pt;margin-top:32.4pt;width:42.6pt;height:12.1pt;z-index:251736064;visibility:visible;mso-wrap-style:square;mso-width-percent:0;mso-height-percent:0;mso-wrap-distance-left:9pt;mso-wrap-distance-top:0;mso-wrap-distance-right:9pt;mso-wrap-distance-bottom:0;mso-position-horizontal:absolute;mso-position-horizontal-relative:text;mso-position-vertical:absolute;mso-position-vertical-relative:text;mso-width-percent:0;mso-height-percent:0;mso-width-relative:margin;mso-height-relative:margin;v-text-anchor:middle" o:gfxdata="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" filled="f" strokecolor="red" strokeweight="2pt"/>
+              <v:rect id="矩形 69" o:spid="_x0000_s1026" style="position:absolute;margin-left:151.35pt;margin-top:32.4pt;width:42.6pt;height:12.1pt;z-index:251735040;visibility:visible;mso-wrap-style:square;mso-width-percent:0;mso-height-percent:0;mso-wrap-distance-left:9pt;mso-wrap-distance-top:0;mso-wrap-distance-right:9pt;mso-wrap-distance-bottom:0;mso-position-horizontal:absolute;mso-position-horizontal-relative:text;mso-position-vertical:absolute;mso-position-vertical-relative:text;mso-width-percent:0;mso-height-percent:0;mso-width-relative:margin;mso-height-relative:margin;v-text-anchor:middle" o:gfxdata="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" filled="f" strokecolor="red" strokeweight="2pt"/>
             </w:pict>
           </mc:Fallback>
         </mc:AlternateContent>
@@ -8531,7 +9580,7 @@
           <w:noProof/>
         </w:rPr>
         <w:drawing>
-          <wp:inline distT="0" distB="0" distL="0" distR="0" wp14:anchorId="426E7C2D" wp14:editId="239EAAEF">
+          <wp:inline distT="0" distB="0" distL="0" distR="0" wp14:anchorId="2A5A1E53" wp14:editId="5E4A11A5">
             <wp:extent cx="5872343" cy="2128724"/>
             <wp:effectExtent l="0" t="0" r="0" b="5080"/>
             <wp:docPr id="67" name="圖片 67"/>
@@ -8546,7 +9595,7 @@
                     <pic:cNvPicPr/>
                   </pic:nvPicPr>
                   <pic:blipFill>
-                    <a:blip r:embed="rId47"/>
+                    <a:blip r:embed="rId51"/>
                     <a:stretch>
                       <a:fillRect/>
                     </a:stretch>
@@ -8601,9 +9650,19 @@
         </w:numPr>
         <w:ind w:leftChars="0"/>
       </w:pPr>
-      <w:r>
-        <w:t>Content-Type:application/json</w:t>
-      </w:r>
+      <w:proofErr w:type="spellStart"/>
+      <w:r>
+        <w:t>Content-Type:application</w:t>
+      </w:r>
+      <w:proofErr w:type="spellEnd"/>
+      <w:r>
+        <w:t>/</w:t>
+      </w:r>
+      <w:proofErr w:type="spellStart"/>
+      <w:r>
+        <w:t>json</w:t>
+      </w:r>
+      <w:proofErr w:type="spellEnd"/>
     </w:p>
     <w:p>
       <w:pPr>
@@ -8615,10 +9674,7 @@
         <w:ind w:leftChars="0"/>
       </w:pPr>
       <w:r>
-        <w:t>Authorization:</w:t>
-      </w:r>
-      <w:r>
-        <w:t xml:space="preserve"> key=</w:t>
+        <w:t>Authorization: key=</w:t>
       </w:r>
       <w:r>
         <w:t>API Key (</w:t>
@@ -8633,17 +9689,21 @@
         <w:rPr>
           <w:rFonts w:hint="eastAsia"/>
         </w:rPr>
-        <w:t>金鑰</w:t>
-      </w:r>
+        <w:t>金</w:t>
+      </w:r>
+      <w:proofErr w:type="gramStart"/>
+      <w:r>
+        <w:rPr>
+          <w:rFonts w:hint="eastAsia"/>
+        </w:rPr>
+        <w:t>鑰</w:t>
+      </w:r>
+      <w:proofErr w:type="gramEnd"/>
       <w:r>
         <w:t>)</w:t>
       </w:r>
     </w:p>
-    <w:p>
-      <w:pPr>
-        <w:ind w:left="1440"/>
-      </w:pPr>
-    </w:p>
+    <w:p/>
     <w:p>
       <w:pPr>
         <w:pStyle w:val="3"/>
@@ -8652,9 +9712,11 @@
           <w:numId w:val="8"/>
         </w:numPr>
       </w:pPr>
+      <w:bookmarkStart w:id="21" w:name="_Toc472587692"/>
       <w:r>
         <w:t>Downstream Message</w:t>
       </w:r>
+      <w:bookmarkEnd w:id="21"/>
     </w:p>
     <w:p>
       <w:pPr>
@@ -8722,7 +9784,15 @@
         <w:tab/>
       </w:r>
       <w:r>
-        <w:t>"to" : "</w:t>
+        <w:t>"</w:t>
+      </w:r>
+      <w:proofErr w:type="gramStart"/>
+      <w:r>
+        <w:t>to</w:t>
+      </w:r>
+      <w:proofErr w:type="gramEnd"/>
+      <w:r>
+        <w:t>" : "</w:t>
       </w:r>
       <w:r>
         <w:t>&lt;Device1_token&gt;</w:t>
@@ -8736,7 +9806,15 @@
         <w:ind w:leftChars="200" w:left="480" w:firstLine="480"/>
       </w:pPr>
       <w:r>
-        <w:t xml:space="preserve">    "notification" : {</w:t>
+        <w:t xml:space="preserve">    "</w:t>
+      </w:r>
+      <w:proofErr w:type="gramStart"/>
+      <w:r>
+        <w:t>notification</w:t>
+      </w:r>
+      <w:proofErr w:type="gramEnd"/>
+      <w:r>
+        <w:t>" : {</w:t>
       </w:r>
     </w:p>
     <w:p>
@@ -8756,7 +9834,15 @@
         <w:tab/>
       </w:r>
       <w:r>
-        <w:t>"body" : "great match!",</w:t>
+        <w:t>"</w:t>
+      </w:r>
+      <w:proofErr w:type="gramStart"/>
+      <w:r>
+        <w:t>body</w:t>
+      </w:r>
+      <w:proofErr w:type="gramEnd"/>
+      <w:r>
+        <w:t>" : "great match!",</w:t>
       </w:r>
     </w:p>
     <w:p>
@@ -8764,7 +9850,15 @@
         <w:ind w:leftChars="600" w:left="1440" w:firstLine="480"/>
       </w:pPr>
       <w:r>
-        <w:t>"title" : "Portugal vs. Denmark",</w:t>
+        <w:t>"</w:t>
+      </w:r>
+      <w:proofErr w:type="gramStart"/>
+      <w:r>
+        <w:t>title</w:t>
+      </w:r>
+      <w:proofErr w:type="gramEnd"/>
+      <w:r>
+        <w:t>" : "Portugal vs. Denmark",</w:t>
       </w:r>
     </w:p>
     <w:p>
@@ -8784,7 +9878,23 @@
         <w:tab/>
       </w:r>
       <w:r>
-        <w:t>"icon" : "myicon"</w:t>
+        <w:t>"</w:t>
+      </w:r>
+      <w:proofErr w:type="gramStart"/>
+      <w:r>
+        <w:t>icon</w:t>
+      </w:r>
+      <w:proofErr w:type="gramEnd"/>
+      <w:r>
+        <w:t>" : "</w:t>
+      </w:r>
+      <w:proofErr w:type="spellStart"/>
+      <w:r>
+        <w:t>myicon</w:t>
+      </w:r>
+      <w:proofErr w:type="spellEnd"/>
+      <w:r>
+        <w:t>"</w:t>
       </w:r>
     </w:p>
     <w:p>
@@ -8857,7 +9967,15 @@
         <w:ind w:leftChars="500" w:left="1200" w:firstLine="240"/>
       </w:pPr>
       <w:r>
-        <w:t>"success":1,</w:t>
+        <w:t>"</w:t>
+      </w:r>
+      <w:proofErr w:type="gramStart"/>
+      <w:r>
+        <w:t>success</w:t>
+      </w:r>
+      <w:proofErr w:type="gramEnd"/>
+      <w:r>
+        <w:t>":1,</w:t>
       </w:r>
     </w:p>
     <w:p>
@@ -8866,7 +9984,15 @@
         <w:ind w:leftChars="500" w:left="1200" w:firstLine="240"/>
       </w:pPr>
       <w:r>
-        <w:t>"failure":0,</w:t>
+        <w:t>"</w:t>
+      </w:r>
+      <w:proofErr w:type="gramStart"/>
+      <w:r>
+        <w:t>failure</w:t>
+      </w:r>
+      <w:proofErr w:type="gramEnd"/>
+      <w:r>
+        <w:t>":0,</w:t>
       </w:r>
     </w:p>
     <w:p>
@@ -8884,7 +10010,15 @@
         <w:ind w:leftChars="500" w:left="1200" w:firstLine="240"/>
       </w:pPr>
       <w:r>
-        <w:t>"results":[</w:t>
+        <w:t>"</w:t>
+      </w:r>
+      <w:proofErr w:type="gramStart"/>
+      <w:r>
+        <w:t>results</w:t>
+      </w:r>
+      <w:proofErr w:type="gramEnd"/>
+      <w:r>
+        <w:t>":[</w:t>
       </w:r>
     </w:p>
     <w:p>
@@ -8966,7 +10100,20 @@
         <w:ind w:leftChars="400" w:left="960" w:firstLine="480"/>
       </w:pPr>
       <w:r>
-        <w:t>"registration_ids" : ["&lt;Device1_token&gt;","&lt;Device2_token&gt;"],</w:t>
+        <w:t>"</w:t>
+      </w:r>
+      <w:proofErr w:type="spellStart"/>
+      <w:r>
+        <w:t>registration_ids</w:t>
+      </w:r>
+      <w:proofErr w:type="spellEnd"/>
+      <w:proofErr w:type="gramStart"/>
+      <w:r>
+        <w:t>" :</w:t>
+      </w:r>
+      <w:proofErr w:type="gramEnd"/>
+      <w:r>
+        <w:t xml:space="preserve"> ["&lt;Device1_token&gt;","&lt;Device2_token&gt;"],</w:t>
       </w:r>
     </w:p>
     <w:p>
@@ -8975,7 +10122,15 @@
         <w:ind w:leftChars="400" w:left="960" w:firstLine="480"/>
       </w:pPr>
       <w:r>
-        <w:t>"notification" : {</w:t>
+        <w:t>"</w:t>
+      </w:r>
+      <w:proofErr w:type="gramStart"/>
+      <w:r>
+        <w:t>notification</w:t>
+      </w:r>
+      <w:proofErr w:type="gramEnd"/>
+      <w:r>
+        <w:t>" : {</w:t>
       </w:r>
     </w:p>
     <w:p>
@@ -8984,7 +10139,15 @@
         <w:ind w:leftChars="400" w:left="960" w:firstLine="480"/>
       </w:pPr>
       <w:r>
-        <w:t xml:space="preserve">    "body" : "great match!",</w:t>
+        <w:t xml:space="preserve">    "</w:t>
+      </w:r>
+      <w:proofErr w:type="gramStart"/>
+      <w:r>
+        <w:t>body</w:t>
+      </w:r>
+      <w:proofErr w:type="gramEnd"/>
+      <w:r>
+        <w:t>" : "great match!",</w:t>
       </w:r>
     </w:p>
     <w:p>
@@ -9002,7 +10165,15 @@
         <w:tab/>
       </w:r>
       <w:r>
-        <w:t>"title" : "Portugal vs. Denmark",</w:t>
+        <w:t>"</w:t>
+      </w:r>
+      <w:proofErr w:type="gramStart"/>
+      <w:r>
+        <w:t>title</w:t>
+      </w:r>
+      <w:proofErr w:type="gramEnd"/>
+      <w:r>
+        <w:t>" : "Portugal vs. Denmark",</w:t>
       </w:r>
     </w:p>
     <w:p>
@@ -9011,7 +10182,23 @@
         <w:ind w:leftChars="0" w:left="1440" w:firstLine="480"/>
       </w:pPr>
       <w:r>
-        <w:t>"icon" : "myicon"</w:t>
+        <w:t>"</w:t>
+      </w:r>
+      <w:proofErr w:type="gramStart"/>
+      <w:r>
+        <w:t>icon</w:t>
+      </w:r>
+      <w:proofErr w:type="gramEnd"/>
+      <w:r>
+        <w:t>" : "</w:t>
+      </w:r>
+      <w:proofErr w:type="spellStart"/>
+      <w:r>
+        <w:t>myicon</w:t>
+      </w:r>
+      <w:proofErr w:type="spellEnd"/>
+      <w:r>
+        <w:t>"</w:t>
       </w:r>
     </w:p>
     <w:p>
@@ -9069,7 +10256,15 @@
         <w:ind w:left="960" w:firstLine="480"/>
       </w:pPr>
       <w:r>
-        <w:t>"success":2,</w:t>
+        <w:t>"</w:t>
+      </w:r>
+      <w:proofErr w:type="gramStart"/>
+      <w:r>
+        <w:t>success</w:t>
+      </w:r>
+      <w:proofErr w:type="gramEnd"/>
+      <w:r>
+        <w:t>":2,</w:t>
       </w:r>
     </w:p>
     <w:p>
@@ -9077,7 +10272,15 @@
         <w:ind w:left="960" w:firstLine="480"/>
       </w:pPr>
       <w:r>
-        <w:t>"failure":0,</w:t>
+        <w:t>"</w:t>
+      </w:r>
+      <w:proofErr w:type="gramStart"/>
+      <w:r>
+        <w:t>failure</w:t>
+      </w:r>
+      <w:proofErr w:type="gramEnd"/>
+      <w:r>
+        <w:t>":0,</w:t>
       </w:r>
     </w:p>
     <w:p>
@@ -9093,7 +10296,15 @@
         <w:ind w:left="960" w:firstLine="480"/>
       </w:pPr>
       <w:r>
-        <w:t>"results":[</w:t>
+        <w:t>"</w:t>
+      </w:r>
+      <w:proofErr w:type="gramStart"/>
+      <w:r>
+        <w:t>results</w:t>
+      </w:r>
+      <w:proofErr w:type="gramEnd"/>
+      <w:r>
+        <w:t>":[</w:t>
       </w:r>
     </w:p>
     <w:p>
@@ -9124,10 +10335,16 @@
       <w:pPr>
         <w:ind w:left="480" w:firstLine="480"/>
       </w:pPr>
-      <w:bookmarkStart w:id="12" w:name="_GoBack"/>
-      <w:bookmarkEnd w:id="12"/>
       <w:r>
         <w:t>}</w:t>
+      </w:r>
+    </w:p>
+    <w:p>
+      <w:pPr>
+        <w:widowControl/>
+      </w:pPr>
+      <w:r>
+        <w:br w:type="page"/>
       </w:r>
     </w:p>
     <w:p>
@@ -9145,45 +10362,611 @@
         <w:rPr>
           <w:rFonts w:ascii="新細明體" w:eastAsia="新細明體" w:hAnsi="新細明體"/>
         </w:rPr>
+        <w:lastRenderedPageBreak/>
         <w:t>Data Messages</w:t>
       </w:r>
     </w:p>
     <w:p>
       <w:pPr>
         <w:pStyle w:val="a8"/>
-        <w:ind w:leftChars="0" w:left="720"/>
-      </w:pPr>
-    </w:p>
-    <w:p>
-      <w:pPr>
-        <w:pStyle w:val="3"/>
+        <w:numPr>
+          <w:ilvl w:val="0"/>
+          <w:numId w:val="6"/>
+        </w:numPr>
+        <w:ind w:leftChars="0"/>
+      </w:pPr>
+      <w:r>
+        <w:t>單一</w:t>
+      </w:r>
+      <w:r>
+        <w:t>Device</w:t>
+      </w:r>
+    </w:p>
+    <w:p>
+      <w:pPr>
+        <w:pStyle w:val="a8"/>
         <w:numPr>
           <w:ilvl w:val="1"/>
-          <w:numId w:val="8"/>
+          <w:numId w:val="6"/>
         </w:numPr>
-      </w:pPr>
-      <w:r>
-        <w:t>T</w:t>
-      </w:r>
-    </w:p>
-    <w:p/>
-    <w:p>
-      <w:pPr>
-        <w:pStyle w:val="2"/>
+        <w:ind w:leftChars="0"/>
+      </w:pPr>
+      <w:r>
+        <w:t>Send Message</w:t>
+      </w:r>
+    </w:p>
+    <w:p>
+      <w:pPr>
+        <w:ind w:left="480" w:firstLine="480"/>
+      </w:pPr>
+      <w:r>
+        <w:t>{</w:t>
+      </w:r>
+    </w:p>
+    <w:p>
+      <w:pPr>
+        <w:pStyle w:val="a8"/>
+        <w:ind w:leftChars="500" w:left="1200" w:firstLine="240"/>
+      </w:pPr>
+      <w:r>
+        <w:t>"to":"</w:t>
+      </w:r>
+      <w:proofErr w:type="gramStart"/>
+      <w:r>
+        <w:t>&lt;Device1</w:t>
+      </w:r>
+      <w:proofErr w:type="gramEnd"/>
+      <w:r>
+        <w:t>_token&gt;",</w:t>
+      </w:r>
+    </w:p>
+    <w:p>
+      <w:pPr>
+        <w:pStyle w:val="a8"/>
+        <w:ind w:leftChars="500" w:left="1200" w:firstLine="240"/>
+      </w:pPr>
+      <w:r>
+        <w:t>"</w:t>
+      </w:r>
+      <w:proofErr w:type="gramStart"/>
+      <w:r>
+        <w:t>data</w:t>
+      </w:r>
+      <w:proofErr w:type="gramEnd"/>
+      <w:r>
+        <w:t xml:space="preserve">":{   </w:t>
+      </w:r>
+    </w:p>
+    <w:p>
+      <w:pPr>
+        <w:pStyle w:val="a8"/>
+        <w:ind w:leftChars="700" w:left="1680" w:firstLine="240"/>
+      </w:pPr>
+      <w:r>
+        <w:t>"</w:t>
+      </w:r>
+      <w:proofErr w:type="gramStart"/>
+      <w:r>
+        <w:t>message</w:t>
+      </w:r>
+      <w:proofErr w:type="gramEnd"/>
+      <w:r>
+        <w:t xml:space="preserve">":{  </w:t>
+      </w:r>
+    </w:p>
+    <w:p>
+      <w:pPr>
+        <w:pStyle w:val="a8"/>
+        <w:ind w:leftChars="500" w:left="1200"/>
+      </w:pPr>
+      <w:r>
+        <w:t xml:space="preserve">     </w:t>
+      </w:r>
+      <w:r>
+        <w:tab/>
+      </w:r>
+      <w:r>
+        <w:tab/>
+        <w:t>"</w:t>
+      </w:r>
+      <w:proofErr w:type="gramStart"/>
+      <w:r>
+        <w:t>model</w:t>
+      </w:r>
+      <w:proofErr w:type="gramEnd"/>
+      <w:r>
+        <w:t>":"AAA-001",</w:t>
+      </w:r>
+    </w:p>
+    <w:p>
+      <w:pPr>
+        <w:pStyle w:val="a8"/>
+        <w:ind w:leftChars="500" w:left="1200"/>
+      </w:pPr>
+      <w:r>
+        <w:tab/>
+        <w:t xml:space="preserve"> </w:t>
+      </w:r>
+      <w:r>
+        <w:tab/>
+      </w:r>
+      <w:r>
+        <w:tab/>
+        <w:t>"</w:t>
+      </w:r>
+      <w:proofErr w:type="spellStart"/>
+      <w:proofErr w:type="gramStart"/>
+      <w:r>
+        <w:t>name</w:t>
+      </w:r>
+      <w:proofErr w:type="gramEnd"/>
+      <w:r>
+        <w:t>":"Car</w:t>
+      </w:r>
+      <w:proofErr w:type="spellEnd"/>
+      <w:r>
+        <w:t>",</w:t>
+      </w:r>
+    </w:p>
+    <w:p>
+      <w:pPr>
+        <w:pStyle w:val="a8"/>
+        <w:ind w:leftChars="900" w:left="2160"/>
+      </w:pPr>
+      <w:r>
+        <w:tab/>
+        <w:t xml:space="preserve"> "</w:t>
+      </w:r>
+      <w:proofErr w:type="spellStart"/>
+      <w:proofErr w:type="gramStart"/>
+      <w:r>
+        <w:t>color</w:t>
+      </w:r>
+      <w:proofErr w:type="gramEnd"/>
+      <w:r>
+        <w:t>":"Red</w:t>
+      </w:r>
+      <w:proofErr w:type="spellEnd"/>
+      <w:r>
+        <w:t>"</w:t>
+      </w:r>
+    </w:p>
+    <w:p>
+      <w:pPr>
+        <w:ind w:left="960" w:firstLine="480"/>
+      </w:pPr>
+      <w:r>
+        <w:t xml:space="preserve">    </w:t>
+      </w:r>
+      <w:r>
+        <w:tab/>
+        <w:t>}</w:t>
+      </w:r>
+    </w:p>
+    <w:p>
+      <w:pPr>
+        <w:ind w:left="960" w:firstLine="480"/>
+      </w:pPr>
+      <w:r>
+        <w:t>}</w:t>
+      </w:r>
+    </w:p>
+    <w:p>
+      <w:pPr>
+        <w:ind w:left="480" w:firstLine="480"/>
+      </w:pPr>
+      <w:r>
+        <w:t>}</w:t>
+      </w:r>
+    </w:p>
+    <w:p>
+      <w:pPr>
+        <w:ind w:left="480" w:firstLine="480"/>
+      </w:pPr>
+    </w:p>
+    <w:p>
+      <w:pPr>
+        <w:pStyle w:val="a8"/>
+        <w:numPr>
+          <w:ilvl w:val="1"/>
+          <w:numId w:val="6"/>
+        </w:numPr>
+        <w:ind w:leftChars="0"/>
+      </w:pPr>
+      <w:r>
+        <w:t>Response</w:t>
+      </w:r>
+    </w:p>
+    <w:p>
+      <w:pPr>
+        <w:ind w:left="480" w:firstLine="480"/>
+      </w:pPr>
+      <w:r>
+        <w:t>{</w:t>
+      </w:r>
+    </w:p>
+    <w:p>
+      <w:pPr>
+        <w:ind w:left="840" w:firstLine="480"/>
+      </w:pPr>
+      <w:r>
+        <w:t>"multicast_id":8464060815490262985,</w:t>
+      </w:r>
+    </w:p>
+    <w:p>
+      <w:pPr>
+        <w:ind w:left="840" w:firstLine="480"/>
+      </w:pPr>
+      <w:r>
+        <w:t>"</w:t>
+      </w:r>
+      <w:proofErr w:type="gramStart"/>
+      <w:r>
+        <w:t>success</w:t>
+      </w:r>
+      <w:proofErr w:type="gramEnd"/>
+      <w:r>
+        <w:t>":1,</w:t>
+      </w:r>
+    </w:p>
+    <w:p>
+      <w:pPr>
+        <w:ind w:left="840" w:firstLine="480"/>
+      </w:pPr>
+      <w:r>
+        <w:t>"</w:t>
+      </w:r>
+      <w:proofErr w:type="gramStart"/>
+      <w:r>
+        <w:t>failure</w:t>
+      </w:r>
+      <w:proofErr w:type="gramEnd"/>
+      <w:r>
+        <w:t>":0,</w:t>
+      </w:r>
+    </w:p>
+    <w:p>
+      <w:pPr>
+        <w:ind w:left="840" w:firstLine="480"/>
+      </w:pPr>
+      <w:r>
+        <w:t>"canonical_ids":0,</w:t>
+      </w:r>
+    </w:p>
+    <w:p>
+      <w:pPr>
+        <w:ind w:left="840" w:firstLine="480"/>
+      </w:pPr>
+      <w:r>
+        <w:t>"results":[{"message_id":"0:1484</w:t>
+      </w:r>
+      <w:r>
+        <w:t>793349081476%680daeb7f9fd7ecd"}</w:t>
+      </w:r>
+    </w:p>
+    <w:p>
+      <w:pPr>
+        <w:ind w:left="360" w:firstLine="480"/>
+        <w:rPr>
+          <w:rFonts w:hint="eastAsia"/>
+        </w:rPr>
+      </w:pPr>
+      <w:r>
+        <w:t>}</w:t>
+      </w:r>
+    </w:p>
+    <w:p>
+      <w:pPr>
+        <w:widowControl/>
+      </w:pPr>
+      <w:r>
+        <w:br w:type="page"/>
+      </w:r>
+    </w:p>
+    <w:p>
+      <w:pPr>
+        <w:pStyle w:val="a8"/>
         <w:numPr>
           <w:ilvl w:val="0"/>
-          <w:numId w:val="8"/>
+          <w:numId w:val="6"/>
         </w:numPr>
-      </w:pPr>
-      <w:r>
-        <w:t>d</w:t>
-      </w:r>
-    </w:p>
-    <w:p/>
-    <w:p>
-      <w:pPr>
-        <w:pStyle w:val="a8"/>
-        <w:ind w:leftChars="0" w:left="390"/>
+        <w:ind w:leftChars="0"/>
+      </w:pPr>
+      <w:r>
+        <w:lastRenderedPageBreak/>
+        <w:t>多個</w:t>
+      </w:r>
+      <w:r>
+        <w:t>Device</w:t>
+      </w:r>
+    </w:p>
+    <w:p>
+      <w:pPr>
+        <w:pStyle w:val="a8"/>
+        <w:numPr>
+          <w:ilvl w:val="1"/>
+          <w:numId w:val="6"/>
+        </w:numPr>
+        <w:ind w:leftChars="0"/>
+      </w:pPr>
+      <w:r>
+        <w:t>Send Message</w:t>
+      </w:r>
+    </w:p>
+    <w:p>
+      <w:pPr>
+        <w:ind w:left="480" w:firstLine="480"/>
+      </w:pPr>
+      <w:r>
+        <w:t>{</w:t>
+      </w:r>
+    </w:p>
+    <w:p>
+      <w:pPr>
+        <w:ind w:left="960" w:firstLine="480"/>
+      </w:pPr>
+      <w:r>
+        <w:t>"</w:t>
+      </w:r>
+      <w:proofErr w:type="spellStart"/>
+      <w:r>
+        <w:t>registration_ids</w:t>
+      </w:r>
+      <w:proofErr w:type="spellEnd"/>
+      <w:proofErr w:type="gramStart"/>
+      <w:r>
+        <w:t>" :</w:t>
+      </w:r>
+      <w:proofErr w:type="gramEnd"/>
+      <w:r>
+        <w:t xml:space="preserve"> ["&lt;Device1_token&gt;","&lt;Device2_token&gt;"],</w:t>
+      </w:r>
+    </w:p>
+    <w:p>
+      <w:pPr>
+        <w:ind w:left="960" w:firstLine="480"/>
+      </w:pPr>
+      <w:r>
+        <w:t>"</w:t>
+      </w:r>
+      <w:proofErr w:type="gramStart"/>
+      <w:r>
+        <w:t>data</w:t>
+      </w:r>
+      <w:proofErr w:type="gramEnd"/>
+      <w:r>
+        <w:t>":{</w:t>
+      </w:r>
+    </w:p>
+    <w:p>
+      <w:pPr>
+        <w:ind w:left="1440" w:firstLine="480"/>
+      </w:pPr>
+      <w:r>
+        <w:t>"</w:t>
+      </w:r>
+      <w:proofErr w:type="gramStart"/>
+      <w:r>
+        <w:t>message</w:t>
+      </w:r>
+      <w:proofErr w:type="gramEnd"/>
+      <w:r>
+        <w:t>":{</w:t>
+      </w:r>
+    </w:p>
+    <w:p>
+      <w:pPr>
+        <w:ind w:left="1920" w:firstLine="480"/>
+      </w:pPr>
+      <w:r>
+        <w:t>"</w:t>
+      </w:r>
+      <w:proofErr w:type="gramStart"/>
+      <w:r>
+        <w:t>model</w:t>
+      </w:r>
+      <w:proofErr w:type="gramEnd"/>
+      <w:r>
+        <w:t>":"AAA-001",</w:t>
+      </w:r>
+    </w:p>
+    <w:p>
+      <w:pPr>
+        <w:ind w:left="1920" w:firstLine="480"/>
+      </w:pPr>
+      <w:r>
+        <w:t>"</w:t>
+      </w:r>
+      <w:proofErr w:type="spellStart"/>
+      <w:proofErr w:type="gramStart"/>
+      <w:r>
+        <w:t>name</w:t>
+      </w:r>
+      <w:proofErr w:type="gramEnd"/>
+      <w:r>
+        <w:t>":"Car</w:t>
+      </w:r>
+      <w:proofErr w:type="spellEnd"/>
+      <w:r>
+        <w:t>",</w:t>
+      </w:r>
+    </w:p>
+    <w:p>
+      <w:pPr>
+        <w:ind w:left="1920" w:firstLine="480"/>
+      </w:pPr>
+      <w:r>
+        <w:t>"</w:t>
+      </w:r>
+      <w:proofErr w:type="spellStart"/>
+      <w:proofErr w:type="gramStart"/>
+      <w:r>
+        <w:t>color</w:t>
+      </w:r>
+      <w:proofErr w:type="gramEnd"/>
+      <w:r>
+        <w:t>":"Red</w:t>
+      </w:r>
+      <w:proofErr w:type="spellEnd"/>
+      <w:r>
+        <w:t>"</w:t>
+      </w:r>
+    </w:p>
+    <w:p>
+      <w:pPr>
+        <w:ind w:left="1920" w:firstLine="480"/>
+      </w:pPr>
+      <w:r>
+        <w:t>}</w:t>
+      </w:r>
+    </w:p>
+    <w:p>
+      <w:pPr>
+        <w:ind w:left="960" w:firstLine="480"/>
+      </w:pPr>
+      <w:r>
+        <w:t>}</w:t>
+      </w:r>
+    </w:p>
+    <w:p>
+      <w:pPr>
+        <w:ind w:left="480" w:firstLine="480"/>
+      </w:pPr>
+      <w:r>
+        <w:t>}</w:t>
+      </w:r>
+    </w:p>
+    <w:p>
+      <w:pPr>
+        <w:ind w:left="480" w:firstLine="480"/>
+      </w:pPr>
+    </w:p>
+    <w:p>
+      <w:pPr>
+        <w:pStyle w:val="a8"/>
+        <w:numPr>
+          <w:ilvl w:val="1"/>
+          <w:numId w:val="6"/>
+        </w:numPr>
+        <w:ind w:leftChars="0"/>
+      </w:pPr>
+      <w:r>
+        <w:t>Response</w:t>
+      </w:r>
+    </w:p>
+    <w:p>
+      <w:pPr>
+        <w:pStyle w:val="a8"/>
+        <w:ind w:firstLine="480"/>
+      </w:pPr>
+      <w:r>
+        <w:t>{</w:t>
+      </w:r>
+    </w:p>
+    <w:p>
+      <w:pPr>
+        <w:pStyle w:val="a8"/>
+        <w:ind w:firstLine="480"/>
+      </w:pPr>
+      <w:r>
+        <w:tab/>
+      </w:r>
+      <w:r>
+        <w:t>"multicast_id":6760762933108452387,</w:t>
+      </w:r>
+    </w:p>
+    <w:p>
+      <w:pPr>
+        <w:pStyle w:val="a8"/>
+        <w:ind w:leftChars="400" w:left="960" w:firstLine="480"/>
+      </w:pPr>
+      <w:r>
+        <w:t>"</w:t>
+      </w:r>
+      <w:proofErr w:type="gramStart"/>
+      <w:r>
+        <w:t>success</w:t>
+      </w:r>
+      <w:proofErr w:type="gramEnd"/>
+      <w:r>
+        <w:t>":2,</w:t>
+      </w:r>
+    </w:p>
+    <w:p>
+      <w:pPr>
+        <w:pStyle w:val="a8"/>
+        <w:ind w:leftChars="400" w:left="960" w:firstLine="480"/>
+      </w:pPr>
+      <w:r>
+        <w:t>"</w:t>
+      </w:r>
+      <w:proofErr w:type="gramStart"/>
+      <w:r>
+        <w:t>failure</w:t>
+      </w:r>
+      <w:proofErr w:type="gramEnd"/>
+      <w:r>
+        <w:t>":0,</w:t>
+      </w:r>
+    </w:p>
+    <w:p>
+      <w:pPr>
+        <w:pStyle w:val="a8"/>
+        <w:ind w:leftChars="400" w:left="960" w:firstLine="480"/>
+      </w:pPr>
+      <w:r>
+        <w:t>"canonical_ids":0,</w:t>
+      </w:r>
+    </w:p>
+    <w:p>
+      <w:pPr>
+        <w:pStyle w:val="a8"/>
+        <w:ind w:leftChars="400" w:left="960" w:firstLine="480"/>
+      </w:pPr>
+      <w:r>
+        <w:t>"</w:t>
+      </w:r>
+      <w:proofErr w:type="gramStart"/>
+      <w:r>
+        <w:t>results</w:t>
+      </w:r>
+      <w:proofErr w:type="gramEnd"/>
+      <w:r>
+        <w:t>":[</w:t>
+      </w:r>
+    </w:p>
+    <w:p>
+      <w:pPr>
+        <w:pStyle w:val="a8"/>
+        <w:ind w:leftChars="600" w:left="1440" w:firstLine="480"/>
+      </w:pPr>
+      <w:r>
+        <w:t>{"message_id":"0:1484793565038982%680daeb7f9fd7ecd"},</w:t>
+      </w:r>
+    </w:p>
+    <w:p>
+      <w:pPr>
+        <w:pStyle w:val="a8"/>
+        <w:ind w:leftChars="600" w:left="1440" w:firstLine="480"/>
+      </w:pPr>
+      <w:r>
+        <w:t>{"message_id":"0:1484793565039291%680daeb7f9fd7ecd"}]</w:t>
+      </w:r>
+    </w:p>
+    <w:p>
+      <w:pPr>
+        <w:ind w:left="480" w:firstLine="480"/>
+        <w:rPr>
+          <w:rFonts w:hint="eastAsia"/>
+        </w:rPr>
+      </w:pPr>
+      <w:r>
+        <w:t>}</w:t>
+      </w:r>
+    </w:p>
+    <w:p>
+      <w:pPr>
+        <w:widowControl/>
       </w:pPr>
     </w:p>
     <w:sectPr>
@@ -9877,7 +11660,7 @@
         <w:rFonts w:ascii="Wingdings" w:hAnsi="Wingdings" w:hint="default"/>
       </w:rPr>
     </w:lvl>
-    <w:lvl w:ilvl="2" w:tplc="04090005" w:tentative="1">
+    <w:lvl w:ilvl="2" w:tplc="04090005">
       <w:start w:val="1"/>
       <w:numFmt w:val="bullet"/>
       <w:lvlText w:val=""/>
@@ -9889,7 +11672,7 @@
         <w:rFonts w:ascii="Wingdings" w:hAnsi="Wingdings" w:hint="default"/>
       </w:rPr>
     </w:lvl>
-    <w:lvl w:ilvl="3" w:tplc="04090001" w:tentative="1">
+    <w:lvl w:ilvl="3" w:tplc="04090001">
       <w:start w:val="1"/>
       <w:numFmt w:val="bullet"/>
       <w:lvlText w:val=""/>
@@ -11167,56 +12950,6 @@
         </w:p>
       </w:docPartBody>
     </w:docPart>
-    <w:docPart>
-      <w:docPartPr>
-        <w:name w:val="9133B84414684ED8AE6B844D8DB4E5FE"/>
-        <w:category>
-          <w:name w:val="一般"/>
-          <w:gallery w:val="placeholder"/>
-        </w:category>
-        <w:types>
-          <w:type w:val="bbPlcHdr"/>
-        </w:types>
-        <w:behaviors>
-          <w:behavior w:val="content"/>
-        </w:behaviors>
-        <w:guid w:val="{BBCF3A00-D40A-4577-A07C-862162DE4DB5}"/>
-      </w:docPartPr>
-      <w:docPartBody>
-        <w:p>
-          <w:pPr>
-            <w:pStyle w:val="9133B84414684ED8AE6B844D8DB4E5FE"/>
-          </w:pPr>
-          <w:r>
-            <w:rPr>
-              <w:rFonts w:asciiTheme="majorHAnsi" w:eastAsiaTheme="majorEastAsia" w:hAnsiTheme="majorHAnsi" w:cstheme="majorBidi"/>
-              <w:sz w:val="44"/>
-              <w:szCs w:val="44"/>
-              <w:lang w:val="zh-TW"/>
-            </w:rPr>
-            <w:t>[</w:t>
-          </w:r>
-          <w:r>
-            <w:rPr>
-              <w:rFonts w:asciiTheme="majorHAnsi" w:eastAsiaTheme="majorEastAsia" w:hAnsiTheme="majorHAnsi" w:cstheme="majorBidi"/>
-              <w:sz w:val="44"/>
-              <w:szCs w:val="44"/>
-              <w:lang w:val="zh-TW"/>
-            </w:rPr>
-            <w:t>鍵入文件副標題</w:t>
-          </w:r>
-          <w:r>
-            <w:rPr>
-              <w:rFonts w:asciiTheme="majorHAnsi" w:eastAsiaTheme="majorEastAsia" w:hAnsiTheme="majorHAnsi" w:cstheme="majorBidi"/>
-              <w:sz w:val="44"/>
-              <w:szCs w:val="44"/>
-              <w:lang w:val="zh-TW"/>
-            </w:rPr>
-            <w:t>]</w:t>
-          </w:r>
-        </w:p>
-      </w:docPartBody>
-    </w:docPart>
   </w:docParts>
 </w:glossaryDocument>
 </file>
@@ -11293,8 +13026,10 @@
   </w:compat>
   <w:rsids>
     <w:rsidRoot w:val="00894D00"/>
+    <w:rsid w:val="0013699C"/>
     <w:rsid w:val="004038DD"/>
     <w:rsid w:val="006A6B5D"/>
+    <w:rsid w:val="006F3D49"/>
     <w:rsid w:val="00894D00"/>
     <w:rsid w:val="00AE3656"/>
     <w:rsid w:val="00D469BB"/>
@@ -12100,7 +13835,7 @@
 </file>
 
 <file path=customXml/itemProps2.xml><?xml version="1.0" encoding="utf-8"?>
-<ds:datastoreItem xmlns:ds="http://schemas.openxmlformats.org/officeDocument/2006/customXml" ds:itemID="{3E4FDD4A-5BA7-45C4-AEFC-1C4F68637C77}">
+<ds:datastoreItem xmlns:ds="http://schemas.openxmlformats.org/officeDocument/2006/customXml" ds:itemID="{88C00437-9850-41CF-B518-CC4AAB4ED8E8}">
   <ds:schemaRefs>
     <ds:schemaRef ds:uri="http://schemas.openxmlformats.org/officeDocument/2006/bibliography"/>
   </ds:schemaRefs>

</xml_diff>